<commit_message>
Last update for three main files
</commit_message>
<xml_diff>
--- a/writeup.docx
+++ b/writeup.docx
@@ -7,6 +7,7 @@
         <w:pStyle w:val="Heading1"/>
         <w:jc w:val="center"/>
         <w:rPr>
+          <w:color w:val="000000" w:themeColor="text1"/>
           <w:sz w:val="36"/>
           <w:szCs w:val="36"/>
         </w:rPr>
@@ -19,6 +20,7 @@
         <w:pStyle w:val="Heading1"/>
         <w:jc w:val="center"/>
         <w:rPr>
+          <w:color w:val="000000" w:themeColor="text1"/>
           <w:sz w:val="36"/>
           <w:szCs w:val="36"/>
         </w:rPr>
@@ -29,12 +31,14 @@
         <w:pStyle w:val="Heading1"/>
         <w:jc w:val="center"/>
         <w:rPr>
+          <w:color w:val="000000" w:themeColor="text1"/>
           <w:sz w:val="36"/>
           <w:szCs w:val="36"/>
         </w:rPr>
       </w:pPr>
       <w:r>
         <w:rPr>
+          <w:color w:val="000000" w:themeColor="text1"/>
           <w:sz w:val="36"/>
           <w:szCs w:val="36"/>
         </w:rPr>
@@ -42,6 +46,7 @@
       </w:r>
       <w:r>
         <w:rPr>
+          <w:color w:val="000000" w:themeColor="text1"/>
           <w:sz w:val="36"/>
           <w:szCs w:val="36"/>
         </w:rPr>
@@ -53,12 +58,14 @@
         <w:pStyle w:val="Heading1"/>
         <w:jc w:val="center"/>
         <w:rPr>
+          <w:color w:val="000000" w:themeColor="text1"/>
           <w:sz w:val="36"/>
           <w:szCs w:val="36"/>
         </w:rPr>
       </w:pPr>
       <w:r>
         <w:rPr>
+          <w:color w:val="000000" w:themeColor="text1"/>
           <w:sz w:val="36"/>
           <w:szCs w:val="36"/>
         </w:rPr>
@@ -68,6 +75,9 @@
     <w:p>
       <w:pPr>
         <w:pStyle w:val="BodyText"/>
+        <w:rPr>
+          <w:color w:val="000000" w:themeColor="text1"/>
+        </w:rPr>
       </w:pPr>
     </w:p>
     <w:p>
@@ -75,6 +85,7 @@
         <w:pStyle w:val="Heading1"/>
         <w:jc w:val="center"/>
         <w:rPr>
+          <w:color w:val="000000" w:themeColor="text1"/>
           <w:sz w:val="36"/>
           <w:szCs w:val="36"/>
         </w:rPr>
@@ -85,6 +96,7 @@
         <w:pStyle w:val="Heading1"/>
         <w:jc w:val="center"/>
         <w:rPr>
+          <w:color w:val="000000" w:themeColor="text1"/>
           <w:sz w:val="36"/>
           <w:szCs w:val="36"/>
         </w:rPr>
@@ -95,12 +107,14 @@
         <w:pStyle w:val="Heading1"/>
         <w:jc w:val="center"/>
         <w:rPr>
+          <w:color w:val="000000" w:themeColor="text1"/>
           <w:sz w:val="36"/>
           <w:szCs w:val="36"/>
         </w:rPr>
       </w:pPr>
       <w:r>
         <w:rPr>
+          <w:color w:val="000000" w:themeColor="text1"/>
           <w:sz w:val="36"/>
           <w:szCs w:val="36"/>
         </w:rPr>
@@ -112,12 +126,14 @@
         <w:pStyle w:val="Heading1"/>
         <w:jc w:val="center"/>
         <w:rPr>
+          <w:color w:val="000000" w:themeColor="text1"/>
           <w:sz w:val="36"/>
           <w:szCs w:val="36"/>
         </w:rPr>
       </w:pPr>
       <w:r>
         <w:rPr>
+          <w:color w:val="000000" w:themeColor="text1"/>
           <w:sz w:val="36"/>
           <w:szCs w:val="36"/>
         </w:rPr>
@@ -127,6 +143,9 @@
     <w:p>
       <w:pPr>
         <w:pStyle w:val="BodyText"/>
+        <w:rPr>
+          <w:color w:val="000000" w:themeColor="text1"/>
+        </w:rPr>
       </w:pPr>
     </w:p>
     <w:p>
@@ -134,6 +153,7 @@
         <w:pStyle w:val="Heading1"/>
         <w:jc w:val="center"/>
         <w:rPr>
+          <w:color w:val="000000" w:themeColor="text1"/>
           <w:sz w:val="36"/>
           <w:szCs w:val="36"/>
         </w:rPr>
@@ -144,6 +164,7 @@
         <w:pStyle w:val="Heading1"/>
         <w:jc w:val="center"/>
         <w:rPr>
+          <w:color w:val="000000" w:themeColor="text1"/>
           <w:sz w:val="36"/>
           <w:szCs w:val="36"/>
         </w:rPr>
@@ -154,19 +175,22 @@
         <w:pStyle w:val="Heading1"/>
         <w:jc w:val="center"/>
         <w:rPr>
+          <w:color w:val="000000" w:themeColor="text1"/>
           <w:sz w:val="36"/>
           <w:szCs w:val="36"/>
         </w:rPr>
       </w:pPr>
       <w:r>
         <w:rPr>
+          <w:color w:val="000000" w:themeColor="text1"/>
           <w:sz w:val="36"/>
           <w:szCs w:val="36"/>
         </w:rPr>
-        <w:t>May 12</w:t>
-      </w:r>
-      <w:r>
-        <w:rPr>
+        <w:t>May 26</w:t>
+      </w:r>
+      <w:r>
+        <w:rPr>
+          <w:color w:val="000000" w:themeColor="text1"/>
           <w:sz w:val="36"/>
           <w:szCs w:val="36"/>
         </w:rPr>
@@ -206,8 +230,14 @@
       <w:pPr>
         <w:pStyle w:val="Heading2"/>
         <w:spacing w:before="360"/>
-      </w:pPr>
-      <w:r>
+        <w:rPr>
+          <w:color w:val="000000" w:themeColor="text1"/>
+        </w:rPr>
+      </w:pPr>
+      <w:r>
+        <w:rPr>
+          <w:color w:val="000000" w:themeColor="text1"/>
+        </w:rPr>
         <w:t>Project Goals</w:t>
       </w:r>
     </w:p>
@@ -303,8 +333,14 @@
       <w:pPr>
         <w:pStyle w:val="Heading2"/>
         <w:spacing w:before="360"/>
-      </w:pPr>
-      <w:r>
+        <w:rPr>
+          <w:color w:val="000000" w:themeColor="text1"/>
+        </w:rPr>
+      </w:pPr>
+      <w:r>
+        <w:rPr>
+          <w:color w:val="000000" w:themeColor="text1"/>
+        </w:rPr>
         <w:t>Rubric Points</w:t>
       </w:r>
     </w:p>
@@ -312,6 +348,7 @@
       <w:pPr>
         <w:pStyle w:val="Heading3"/>
         <w:rPr>
+          <w:color w:val="000000" w:themeColor="text1"/>
           <w:sz w:val="26"/>
           <w:szCs w:val="26"/>
         </w:rPr>
@@ -320,43 +357,33 @@
       <w:bookmarkEnd w:id="2"/>
       <w:r>
         <w:rPr>
+          <w:color w:val="000000" w:themeColor="text1"/>
           <w:sz w:val="26"/>
           <w:szCs w:val="26"/>
         </w:rPr>
-        <w:t>The following</w:t>
-      </w:r>
-      <w:r>
-        <w:rPr>
+        <w:t xml:space="preserve">The following sections </w:t>
+      </w:r>
+      <w:r>
+        <w:rPr>
+          <w:color w:val="000000" w:themeColor="text1"/>
           <w:sz w:val="26"/>
           <w:szCs w:val="26"/>
         </w:rPr>
-        <w:t xml:space="preserve"> sections </w:t>
-      </w:r>
-      <w:r>
-        <w:rPr>
+        <w:t xml:space="preserve">of this document </w:t>
+      </w:r>
+      <w:r>
+        <w:rPr>
+          <w:color w:val="000000" w:themeColor="text1"/>
           <w:sz w:val="26"/>
           <w:szCs w:val="26"/>
         </w:rPr>
-        <w:t xml:space="preserve">of this document </w:t>
-      </w:r>
-      <w:r>
-        <w:rPr>
-          <w:sz w:val="26"/>
-          <w:szCs w:val="26"/>
-        </w:rPr>
-        <w:t>relate to each of the project’s</w:t>
-      </w:r>
-      <w:r>
-        <w:rPr>
-          <w:sz w:val="26"/>
-          <w:szCs w:val="26"/>
-        </w:rPr>
-        <w:t xml:space="preserve"> </w:t>
+        <w:t xml:space="preserve">relate to each of the project’s </w:t>
       </w:r>
       <w:hyperlink r:id="rId8" w:anchor="!/rubrics/481/view">
         <w:r>
           <w:rPr>
             <w:rStyle w:val="Hyperlink"/>
+            <w:color w:val="000000" w:themeColor="text1"/>
             <w:sz w:val="26"/>
             <w:szCs w:val="26"/>
           </w:rPr>
@@ -366,37 +393,31 @@
       <w:r>
         <w:rPr>
           <w:rStyle w:val="Hyperlink"/>
+          <w:color w:val="000000" w:themeColor="text1"/>
           <w:sz w:val="26"/>
           <w:szCs w:val="26"/>
         </w:rPr>
-        <w:t xml:space="preserve"> (project requirements), and</w:t>
-      </w:r>
-      <w:r>
-        <w:rPr>
-          <w:rStyle w:val="Hyperlink"/>
+        <w:t xml:space="preserve"> (project requirements), and provide details of how each requirement was addressed</w:t>
+      </w:r>
+      <w:r>
+        <w:rPr>
+          <w:color w:val="000000" w:themeColor="text1"/>
           <w:sz w:val="26"/>
           <w:szCs w:val="26"/>
         </w:rPr>
-        <w:t xml:space="preserve"> </w:t>
-      </w:r>
-      <w:r>
-        <w:rPr>
-          <w:rStyle w:val="Hyperlink"/>
-          <w:sz w:val="26"/>
-          <w:szCs w:val="26"/>
-        </w:rPr>
-        <w:t>provide details of how each requirement was addressed</w:t>
-      </w:r>
-      <w:r>
-        <w:rPr>
-          <w:sz w:val="26"/>
-          <w:szCs w:val="26"/>
-        </w:rPr>
         <w:t xml:space="preserve"> in the project implementation.</w:t>
       </w:r>
     </w:p>
     <w:p>
-      <w:r>
+      <w:pPr>
+        <w:rPr>
+          <w:color w:val="000000" w:themeColor="text1"/>
+        </w:rPr>
+      </w:pPr>
+      <w:r>
+        <w:rPr>
+          <w:color w:val="000000" w:themeColor="text1"/>
+        </w:rPr>
         <w:pict>
           <v:rect id="_x0000_i1025" style="width:0;height:1.5pt" o:hralign="center" o:hrstd="t" o:hr="t"/>
         </w:pict>
@@ -406,10 +427,16 @@
       <w:pPr>
         <w:pStyle w:val="Heading3"/>
         <w:spacing w:before="240"/>
+        <w:rPr>
+          <w:color w:val="000000" w:themeColor="text1"/>
+        </w:rPr>
       </w:pPr>
       <w:bookmarkStart w:id="3" w:name="header-n40"/>
       <w:bookmarkEnd w:id="3"/>
       <w:r>
+        <w:rPr>
+          <w:color w:val="000000" w:themeColor="text1"/>
+        </w:rPr>
         <w:t>Writeup</w:t>
       </w:r>
     </w:p>
@@ -457,8 +484,14 @@
       <w:pPr>
         <w:pStyle w:val="Heading3"/>
         <w:spacing w:before="360"/>
-      </w:pPr>
-      <w:r>
+        <w:rPr>
+          <w:color w:val="000000" w:themeColor="text1"/>
+        </w:rPr>
+      </w:pPr>
+      <w:r>
+        <w:rPr>
+          <w:color w:val="000000" w:themeColor="text1"/>
+        </w:rPr>
         <w:lastRenderedPageBreak/>
         <w:t>Data Set Summary &amp; Exploration</w:t>
       </w:r>
@@ -906,7 +939,7 @@
         <w:textAlignment w:val="baseline"/>
         <w:rPr>
           <w:rFonts w:asciiTheme="majorHAnsi" w:eastAsia="Times New Roman" w:hAnsiTheme="majorHAnsi" w:cstheme="majorHAnsi"/>
-          <w:color w:val="4F81BD" w:themeColor="accent1"/>
+          <w:color w:val="000000" w:themeColor="text1"/>
           <w:sz w:val="32"/>
           <w:szCs w:val="32"/>
         </w:rPr>
@@ -914,7 +947,7 @@
       <w:r>
         <w:rPr>
           <w:rFonts w:asciiTheme="majorHAnsi" w:eastAsia="Times New Roman" w:hAnsiTheme="majorHAnsi" w:cstheme="majorHAnsi"/>
-          <w:color w:val="4F81BD" w:themeColor="accent1"/>
+          <w:color w:val="000000" w:themeColor="text1"/>
           <w:sz w:val="32"/>
           <w:szCs w:val="32"/>
         </w:rPr>
@@ -941,12 +974,21 @@
     <w:p>
       <w:pPr>
         <w:pStyle w:val="Heading3"/>
-      </w:pPr>
-      <w:r>
+        <w:rPr>
+          <w:color w:val="000000" w:themeColor="text1"/>
+        </w:rPr>
+      </w:pPr>
+      <w:r>
+        <w:rPr>
+          <w:color w:val="000000" w:themeColor="text1"/>
+        </w:rPr>
         <w:lastRenderedPageBreak/>
         <w:t>Design and Test of the</w:t>
       </w:r>
       <w:r>
+        <w:rPr>
+          <w:color w:val="000000" w:themeColor="text1"/>
+        </w:rPr>
         <w:t xml:space="preserve"> Model Architecture</w:t>
       </w:r>
     </w:p>
@@ -955,7 +997,7 @@
         <w:pStyle w:val="Heading4"/>
         <w:numPr>
           <w:ilvl w:val="0"/>
-          <w:numId w:val="14"/>
+          <w:numId w:val="22"/>
         </w:numPr>
         <w:spacing w:before="160"/>
         <w:rPr>
@@ -1050,6 +1092,12 @@
           <w:rFonts w:cstheme="majorHAnsi"/>
         </w:rPr>
         <w:t>]</w:t>
+      </w:r>
+      <w:r>
+        <w:rPr>
+          <w:rFonts w:cstheme="majorHAnsi"/>
+        </w:rPr>
+        <w:t>[AnsBach]</w:t>
       </w:r>
       <w:r>
         <w:rPr>
@@ -1215,7 +1263,28 @@
           <w:rFonts w:eastAsia="Times New Roman" w:cs="Courier New"/>
           <w:color w:val="000000"/>
         </w:rPr>
-        <w:t xml:space="preserve"> training data is then shuffled randomly for each run – it is important to randomly shuffle the training data, otherwise the order of the data </w:t>
+        <w:t xml:space="preserve"> training data is </w:t>
+      </w:r>
+      <w:r>
+        <w:rPr>
+          <w:rFonts w:eastAsia="Times New Roman" w:cs="Courier New"/>
+          <w:color w:val="000000"/>
+        </w:rPr>
+        <w:t xml:space="preserve">shuffled randomly for each </w:t>
+      </w:r>
+      <w:r>
+        <w:rPr>
+          <w:rFonts w:eastAsia="Times New Roman" w:cs="Courier New"/>
+          <w:color w:val="000000"/>
+        </w:rPr>
+        <w:t>epoch processed during each run</w:t>
+      </w:r>
+      <w:r>
+        <w:rPr>
+          <w:rFonts w:eastAsia="Times New Roman" w:cs="Courier New"/>
+          <w:color w:val="000000"/>
+        </w:rPr>
+        <w:t xml:space="preserve"> – it is important to randomly shuffle the training data, otherwise the order of the data </w:t>
       </w:r>
       <w:r>
         <w:rPr>
@@ -1542,11 +1611,15 @@
               <w:spacing w:before="120" w:after="120" w:line="168" w:lineRule="auto"/>
               <w:cnfStyle w:val="000000100000" w:firstRow="0" w:lastRow="0" w:firstColumn="0" w:lastColumn="0" w:oddVBand="0" w:evenVBand="0" w:oddHBand="1" w:evenHBand="0" w:firstRowFirstColumn="0" w:firstRowLastColumn="0" w:lastRowFirstColumn="0" w:lastRowLastColumn="0"/>
               <w:rPr>
+                <w:sz w:val="22"/>
+                <w:szCs w:val="22"/>
                 <w:u w:val="single"/>
               </w:rPr>
             </w:pPr>
             <w:r>
               <w:rPr>
+                <w:sz w:val="22"/>
+                <w:szCs w:val="22"/>
                 <w:u w:val="single"/>
               </w:rPr>
               <w:t>Convolutional</w:t>
@@ -1557,8 +1630,16 @@
               <w:pStyle w:val="BodyText"/>
               <w:spacing w:before="120" w:after="120" w:line="168" w:lineRule="auto"/>
               <w:cnfStyle w:val="000000100000" w:firstRow="0" w:lastRow="0" w:firstColumn="0" w:lastColumn="0" w:oddVBand="0" w:evenVBand="0" w:oddHBand="1" w:evenHBand="0" w:firstRowFirstColumn="0" w:firstRowLastColumn="0" w:lastRowFirstColumn="0" w:lastRowLastColumn="0"/>
-            </w:pPr>
-            <w:r>
+              <w:rPr>
+                <w:sz w:val="22"/>
+                <w:szCs w:val="22"/>
+              </w:rPr>
+            </w:pPr>
+            <w:r>
+              <w:rPr>
+                <w:sz w:val="22"/>
+                <w:szCs w:val="22"/>
+              </w:rPr>
               <w:t>Stride: 1x1</w:t>
             </w:r>
           </w:p>
@@ -1567,8 +1648,16 @@
               <w:pStyle w:val="BodyText"/>
               <w:spacing w:before="120" w:after="120" w:line="168" w:lineRule="auto"/>
               <w:cnfStyle w:val="000000100000" w:firstRow="0" w:lastRow="0" w:firstColumn="0" w:lastColumn="0" w:oddVBand="0" w:evenVBand="0" w:oddHBand="1" w:evenHBand="0" w:firstRowFirstColumn="0" w:firstRowLastColumn="0" w:lastRowFirstColumn="0" w:lastRowLastColumn="0"/>
-            </w:pPr>
-            <w:r>
+              <w:rPr>
+                <w:sz w:val="22"/>
+                <w:szCs w:val="22"/>
+              </w:rPr>
+            </w:pPr>
+            <w:r>
+              <w:rPr>
+                <w:sz w:val="22"/>
+                <w:szCs w:val="22"/>
+              </w:rPr>
               <w:t>Padding: VALID</w:t>
             </w:r>
           </w:p>
@@ -1577,11 +1666,23 @@
               <w:pStyle w:val="BodyText"/>
               <w:spacing w:before="120" w:after="120" w:line="168" w:lineRule="auto"/>
               <w:cnfStyle w:val="000000100000" w:firstRow="0" w:lastRow="0" w:firstColumn="0" w:lastColumn="0" w:oddVBand="0" w:evenVBand="0" w:oddHBand="1" w:evenHBand="0" w:firstRowFirstColumn="0" w:firstRowLastColumn="0" w:lastRowFirstColumn="0" w:lastRowLastColumn="0"/>
-            </w:pPr>
-            <w:r>
+              <w:rPr>
+                <w:sz w:val="22"/>
+                <w:szCs w:val="22"/>
+              </w:rPr>
+            </w:pPr>
+            <w:r>
+              <w:rPr>
+                <w:sz w:val="22"/>
+                <w:szCs w:val="22"/>
+              </w:rPr>
               <w:t>Input: 32x32x3</w:t>
             </w:r>
             <w:r>
+              <w:rPr>
+                <w:sz w:val="22"/>
+                <w:szCs w:val="22"/>
+              </w:rPr>
               <w:t>(RGB)</w:t>
             </w:r>
           </w:p>
@@ -1590,8 +1691,16 @@
               <w:pStyle w:val="BodyText"/>
               <w:spacing w:before="120" w:after="120" w:line="168" w:lineRule="auto"/>
               <w:cnfStyle w:val="000000100000" w:firstRow="0" w:lastRow="0" w:firstColumn="0" w:lastColumn="0" w:oddVBand="0" w:evenVBand="0" w:oddHBand="1" w:evenHBand="0" w:firstRowFirstColumn="0" w:firstRowLastColumn="0" w:lastRowFirstColumn="0" w:lastRowLastColumn="0"/>
-            </w:pPr>
-            <w:r>
+              <w:rPr>
+                <w:sz w:val="22"/>
+                <w:szCs w:val="22"/>
+              </w:rPr>
+            </w:pPr>
+            <w:r>
+              <w:rPr>
+                <w:sz w:val="22"/>
+                <w:szCs w:val="22"/>
+              </w:rPr>
               <w:t>Output: 28x28x6</w:t>
             </w:r>
           </w:p>
@@ -1606,11 +1715,15 @@
               <w:spacing w:before="120" w:after="120" w:line="168" w:lineRule="auto"/>
               <w:cnfStyle w:val="000000100000" w:firstRow="0" w:lastRow="0" w:firstColumn="0" w:lastColumn="0" w:oddVBand="0" w:evenVBand="0" w:oddHBand="1" w:evenHBand="0" w:firstRowFirstColumn="0" w:firstRowLastColumn="0" w:lastRowFirstColumn="0" w:lastRowLastColumn="0"/>
               <w:rPr>
+                <w:sz w:val="22"/>
+                <w:szCs w:val="22"/>
                 <w:u w:val="single"/>
               </w:rPr>
             </w:pPr>
             <w:r>
               <w:rPr>
+                <w:sz w:val="22"/>
+                <w:szCs w:val="22"/>
                 <w:u w:val="single"/>
               </w:rPr>
               <w:t>Activation</w:t>
@@ -1621,8 +1734,16 @@
               <w:pStyle w:val="BodyText"/>
               <w:spacing w:before="120" w:after="120" w:line="168" w:lineRule="auto"/>
               <w:cnfStyle w:val="000000100000" w:firstRow="0" w:lastRow="0" w:firstColumn="0" w:lastColumn="0" w:oddVBand="0" w:evenVBand="0" w:oddHBand="1" w:evenHBand="0" w:firstRowFirstColumn="0" w:firstRowLastColumn="0" w:lastRowFirstColumn="0" w:lastRowLastColumn="0"/>
-            </w:pPr>
-            <w:r>
+              <w:rPr>
+                <w:sz w:val="22"/>
+                <w:szCs w:val="22"/>
+              </w:rPr>
+            </w:pPr>
+            <w:r>
+              <w:rPr>
+                <w:sz w:val="22"/>
+                <w:szCs w:val="22"/>
+              </w:rPr>
               <w:t>Type: ReLU</w:t>
             </w:r>
           </w:p>
@@ -1637,11 +1758,15 @@
               <w:spacing w:before="120" w:after="120" w:line="168" w:lineRule="auto"/>
               <w:cnfStyle w:val="000000100000" w:firstRow="0" w:lastRow="0" w:firstColumn="0" w:lastColumn="0" w:oddVBand="0" w:evenVBand="0" w:oddHBand="1" w:evenHBand="0" w:firstRowFirstColumn="0" w:firstRowLastColumn="0" w:lastRowFirstColumn="0" w:lastRowLastColumn="0"/>
               <w:rPr>
+                <w:sz w:val="22"/>
+                <w:szCs w:val="22"/>
                 <w:u w:val="single"/>
               </w:rPr>
             </w:pPr>
             <w:r>
               <w:rPr>
+                <w:sz w:val="22"/>
+                <w:szCs w:val="22"/>
                 <w:u w:val="single"/>
               </w:rPr>
               <w:t>Max Pooling</w:t>
@@ -1652,8 +1777,16 @@
               <w:pStyle w:val="BodyText"/>
               <w:spacing w:before="120" w:after="120" w:line="168" w:lineRule="auto"/>
               <w:cnfStyle w:val="000000100000" w:firstRow="0" w:lastRow="0" w:firstColumn="0" w:lastColumn="0" w:oddVBand="0" w:evenVBand="0" w:oddHBand="1" w:evenHBand="0" w:firstRowFirstColumn="0" w:firstRowLastColumn="0" w:lastRowFirstColumn="0" w:lastRowLastColumn="0"/>
-            </w:pPr>
-            <w:r>
+              <w:rPr>
+                <w:sz w:val="22"/>
+                <w:szCs w:val="22"/>
+              </w:rPr>
+            </w:pPr>
+            <w:r>
+              <w:rPr>
+                <w:sz w:val="22"/>
+                <w:szCs w:val="22"/>
+              </w:rPr>
               <w:t>Stride: 2x2</w:t>
             </w:r>
           </w:p>
@@ -1662,8 +1795,16 @@
               <w:pStyle w:val="BodyText"/>
               <w:spacing w:before="120" w:after="120" w:line="168" w:lineRule="auto"/>
               <w:cnfStyle w:val="000000100000" w:firstRow="0" w:lastRow="0" w:firstColumn="0" w:lastColumn="0" w:oddVBand="0" w:evenVBand="0" w:oddHBand="1" w:evenHBand="0" w:firstRowFirstColumn="0" w:firstRowLastColumn="0" w:lastRowFirstColumn="0" w:lastRowLastColumn="0"/>
-            </w:pPr>
-            <w:r>
+              <w:rPr>
+                <w:sz w:val="22"/>
+                <w:szCs w:val="22"/>
+              </w:rPr>
+            </w:pPr>
+            <w:r>
+              <w:rPr>
+                <w:sz w:val="22"/>
+                <w:szCs w:val="22"/>
+              </w:rPr>
               <w:t>Padding: VALID</w:t>
             </w:r>
           </w:p>
@@ -1672,8 +1813,16 @@
               <w:pStyle w:val="BodyText"/>
               <w:spacing w:before="120" w:after="120" w:line="168" w:lineRule="auto"/>
               <w:cnfStyle w:val="000000100000" w:firstRow="0" w:lastRow="0" w:firstColumn="0" w:lastColumn="0" w:oddVBand="0" w:evenVBand="0" w:oddHBand="1" w:evenHBand="0" w:firstRowFirstColumn="0" w:firstRowLastColumn="0" w:lastRowFirstColumn="0" w:lastRowLastColumn="0"/>
-            </w:pPr>
-            <w:r>
+              <w:rPr>
+                <w:sz w:val="22"/>
+                <w:szCs w:val="22"/>
+              </w:rPr>
+            </w:pPr>
+            <w:r>
+              <w:rPr>
+                <w:sz w:val="22"/>
+                <w:szCs w:val="22"/>
+              </w:rPr>
               <w:t>Input: 28x28x6</w:t>
             </w:r>
           </w:p>
@@ -1682,8 +1831,16 @@
               <w:pStyle w:val="BodyText"/>
               <w:spacing w:before="120" w:after="120" w:line="168" w:lineRule="auto"/>
               <w:cnfStyle w:val="000000100000" w:firstRow="0" w:lastRow="0" w:firstColumn="0" w:lastColumn="0" w:oddVBand="0" w:evenVBand="0" w:oddHBand="1" w:evenHBand="0" w:firstRowFirstColumn="0" w:firstRowLastColumn="0" w:lastRowFirstColumn="0" w:lastRowLastColumn="0"/>
-            </w:pPr>
-            <w:r>
+              <w:rPr>
+                <w:sz w:val="22"/>
+                <w:szCs w:val="22"/>
+              </w:rPr>
+            </w:pPr>
+            <w:r>
+              <w:rPr>
+                <w:sz w:val="22"/>
+                <w:szCs w:val="22"/>
+              </w:rPr>
               <w:t>Output: 14x14x6</w:t>
             </w:r>
           </w:p>
@@ -1697,6 +1854,10 @@
               <w:pStyle w:val="BodyText"/>
               <w:spacing w:before="120" w:after="120" w:line="168" w:lineRule="auto"/>
               <w:cnfStyle w:val="000000100000" w:firstRow="0" w:lastRow="0" w:firstColumn="0" w:lastColumn="0" w:oddVBand="0" w:evenVBand="0" w:oddHBand="1" w:evenHBand="0" w:firstRowFirstColumn="0" w:firstRowLastColumn="0" w:lastRowFirstColumn="0" w:lastRowLastColumn="0"/>
+              <w:rPr>
+                <w:sz w:val="22"/>
+                <w:szCs w:val="22"/>
+              </w:rPr>
             </w:pPr>
           </w:p>
         </w:tc>
@@ -1742,11 +1903,15 @@
               <w:spacing w:before="120" w:after="120" w:line="168" w:lineRule="auto"/>
               <w:cnfStyle w:val="000000000000" w:firstRow="0" w:lastRow="0" w:firstColumn="0" w:lastColumn="0" w:oddVBand="0" w:evenVBand="0" w:oddHBand="0" w:evenHBand="0" w:firstRowFirstColumn="0" w:firstRowLastColumn="0" w:lastRowFirstColumn="0" w:lastRowLastColumn="0"/>
               <w:rPr>
+                <w:sz w:val="22"/>
+                <w:szCs w:val="22"/>
                 <w:u w:val="single"/>
               </w:rPr>
             </w:pPr>
             <w:r>
               <w:rPr>
+                <w:sz w:val="22"/>
+                <w:szCs w:val="22"/>
                 <w:u w:val="single"/>
               </w:rPr>
               <w:t>Convolutional</w:t>
@@ -1757,8 +1922,16 @@
               <w:pStyle w:val="BodyText"/>
               <w:spacing w:before="120" w:after="120" w:line="168" w:lineRule="auto"/>
               <w:cnfStyle w:val="000000000000" w:firstRow="0" w:lastRow="0" w:firstColumn="0" w:lastColumn="0" w:oddVBand="0" w:evenVBand="0" w:oddHBand="0" w:evenHBand="0" w:firstRowFirstColumn="0" w:firstRowLastColumn="0" w:lastRowFirstColumn="0" w:lastRowLastColumn="0"/>
-            </w:pPr>
-            <w:r>
+              <w:rPr>
+                <w:sz w:val="22"/>
+                <w:szCs w:val="22"/>
+              </w:rPr>
+            </w:pPr>
+            <w:r>
+              <w:rPr>
+                <w:sz w:val="22"/>
+                <w:szCs w:val="22"/>
+              </w:rPr>
               <w:t>Stride: 1x1</w:t>
             </w:r>
           </w:p>
@@ -1767,8 +1940,16 @@
               <w:pStyle w:val="BodyText"/>
               <w:spacing w:before="120" w:after="120" w:line="168" w:lineRule="auto"/>
               <w:cnfStyle w:val="000000000000" w:firstRow="0" w:lastRow="0" w:firstColumn="0" w:lastColumn="0" w:oddVBand="0" w:evenVBand="0" w:oddHBand="0" w:evenHBand="0" w:firstRowFirstColumn="0" w:firstRowLastColumn="0" w:lastRowFirstColumn="0" w:lastRowLastColumn="0"/>
-            </w:pPr>
-            <w:r>
+              <w:rPr>
+                <w:sz w:val="22"/>
+                <w:szCs w:val="22"/>
+              </w:rPr>
+            </w:pPr>
+            <w:r>
+              <w:rPr>
+                <w:sz w:val="22"/>
+                <w:szCs w:val="22"/>
+              </w:rPr>
               <w:t>Padding: VALID</w:t>
             </w:r>
           </w:p>
@@ -1777,8 +1958,16 @@
               <w:pStyle w:val="BodyText"/>
               <w:spacing w:before="120" w:after="120" w:line="168" w:lineRule="auto"/>
               <w:cnfStyle w:val="000000000000" w:firstRow="0" w:lastRow="0" w:firstColumn="0" w:lastColumn="0" w:oddVBand="0" w:evenVBand="0" w:oddHBand="0" w:evenHBand="0" w:firstRowFirstColumn="0" w:firstRowLastColumn="0" w:lastRowFirstColumn="0" w:lastRowLastColumn="0"/>
-            </w:pPr>
-            <w:r>
+              <w:rPr>
+                <w:sz w:val="22"/>
+                <w:szCs w:val="22"/>
+              </w:rPr>
+            </w:pPr>
+            <w:r>
+              <w:rPr>
+                <w:sz w:val="22"/>
+                <w:szCs w:val="22"/>
+              </w:rPr>
               <w:t>Input: 14x14x6</w:t>
             </w:r>
           </w:p>
@@ -1787,8 +1976,16 @@
               <w:pStyle w:val="BodyText"/>
               <w:spacing w:before="120" w:after="120" w:line="168" w:lineRule="auto"/>
               <w:cnfStyle w:val="000000000000" w:firstRow="0" w:lastRow="0" w:firstColumn="0" w:lastColumn="0" w:oddVBand="0" w:evenVBand="0" w:oddHBand="0" w:evenHBand="0" w:firstRowFirstColumn="0" w:firstRowLastColumn="0" w:lastRowFirstColumn="0" w:lastRowLastColumn="0"/>
-            </w:pPr>
-            <w:r>
+              <w:rPr>
+                <w:sz w:val="22"/>
+                <w:szCs w:val="22"/>
+              </w:rPr>
+            </w:pPr>
+            <w:r>
+              <w:rPr>
+                <w:sz w:val="22"/>
+                <w:szCs w:val="22"/>
+              </w:rPr>
               <w:t>Output: 10x10x16</w:t>
             </w:r>
           </w:p>
@@ -1803,11 +2000,15 @@
               <w:spacing w:before="120" w:after="120" w:line="168" w:lineRule="auto"/>
               <w:cnfStyle w:val="000000000000" w:firstRow="0" w:lastRow="0" w:firstColumn="0" w:lastColumn="0" w:oddVBand="0" w:evenVBand="0" w:oddHBand="0" w:evenHBand="0" w:firstRowFirstColumn="0" w:firstRowLastColumn="0" w:lastRowFirstColumn="0" w:lastRowLastColumn="0"/>
               <w:rPr>
+                <w:sz w:val="22"/>
+                <w:szCs w:val="22"/>
                 <w:u w:val="single"/>
               </w:rPr>
             </w:pPr>
             <w:r>
               <w:rPr>
+                <w:sz w:val="22"/>
+                <w:szCs w:val="22"/>
                 <w:u w:val="single"/>
               </w:rPr>
               <w:t>Activation</w:t>
@@ -1818,8 +2019,16 @@
               <w:pStyle w:val="BodyText"/>
               <w:spacing w:before="120" w:after="120" w:line="168" w:lineRule="auto"/>
               <w:cnfStyle w:val="000000000000" w:firstRow="0" w:lastRow="0" w:firstColumn="0" w:lastColumn="0" w:oddVBand="0" w:evenVBand="0" w:oddHBand="0" w:evenHBand="0" w:firstRowFirstColumn="0" w:firstRowLastColumn="0" w:lastRowFirstColumn="0" w:lastRowLastColumn="0"/>
-            </w:pPr>
-            <w:r>
+              <w:rPr>
+                <w:sz w:val="22"/>
+                <w:szCs w:val="22"/>
+              </w:rPr>
+            </w:pPr>
+            <w:r>
+              <w:rPr>
+                <w:sz w:val="22"/>
+                <w:szCs w:val="22"/>
+              </w:rPr>
               <w:t>Type: ReLU</w:t>
             </w:r>
           </w:p>
@@ -1834,11 +2043,15 @@
               <w:spacing w:before="120" w:after="120" w:line="168" w:lineRule="auto"/>
               <w:cnfStyle w:val="000000000000" w:firstRow="0" w:lastRow="0" w:firstColumn="0" w:lastColumn="0" w:oddVBand="0" w:evenVBand="0" w:oddHBand="0" w:evenHBand="0" w:firstRowFirstColumn="0" w:firstRowLastColumn="0" w:lastRowFirstColumn="0" w:lastRowLastColumn="0"/>
               <w:rPr>
+                <w:sz w:val="22"/>
+                <w:szCs w:val="22"/>
                 <w:u w:val="single"/>
               </w:rPr>
             </w:pPr>
             <w:r>
               <w:rPr>
+                <w:sz w:val="22"/>
+                <w:szCs w:val="22"/>
                 <w:u w:val="single"/>
               </w:rPr>
               <w:t>Max Pooling</w:t>
@@ -1849,8 +2062,16 @@
               <w:pStyle w:val="BodyText"/>
               <w:spacing w:before="120" w:after="120" w:line="168" w:lineRule="auto"/>
               <w:cnfStyle w:val="000000000000" w:firstRow="0" w:lastRow="0" w:firstColumn="0" w:lastColumn="0" w:oddVBand="0" w:evenVBand="0" w:oddHBand="0" w:evenHBand="0" w:firstRowFirstColumn="0" w:firstRowLastColumn="0" w:lastRowFirstColumn="0" w:lastRowLastColumn="0"/>
-            </w:pPr>
-            <w:r>
+              <w:rPr>
+                <w:sz w:val="22"/>
+                <w:szCs w:val="22"/>
+              </w:rPr>
+            </w:pPr>
+            <w:r>
+              <w:rPr>
+                <w:sz w:val="22"/>
+                <w:szCs w:val="22"/>
+              </w:rPr>
               <w:t>Stride: 2x2</w:t>
             </w:r>
           </w:p>
@@ -1859,8 +2080,16 @@
               <w:pStyle w:val="BodyText"/>
               <w:spacing w:before="120" w:after="120" w:line="168" w:lineRule="auto"/>
               <w:cnfStyle w:val="000000000000" w:firstRow="0" w:lastRow="0" w:firstColumn="0" w:lastColumn="0" w:oddVBand="0" w:evenVBand="0" w:oddHBand="0" w:evenHBand="0" w:firstRowFirstColumn="0" w:firstRowLastColumn="0" w:lastRowFirstColumn="0" w:lastRowLastColumn="0"/>
-            </w:pPr>
-            <w:r>
+              <w:rPr>
+                <w:sz w:val="22"/>
+                <w:szCs w:val="22"/>
+              </w:rPr>
+            </w:pPr>
+            <w:r>
+              <w:rPr>
+                <w:sz w:val="22"/>
+                <w:szCs w:val="22"/>
+              </w:rPr>
               <w:t>Padding: VALID</w:t>
             </w:r>
           </w:p>
@@ -1869,8 +2098,16 @@
               <w:pStyle w:val="BodyText"/>
               <w:spacing w:before="120" w:after="120" w:line="168" w:lineRule="auto"/>
               <w:cnfStyle w:val="000000000000" w:firstRow="0" w:lastRow="0" w:firstColumn="0" w:lastColumn="0" w:oddVBand="0" w:evenVBand="0" w:oddHBand="0" w:evenHBand="0" w:firstRowFirstColumn="0" w:firstRowLastColumn="0" w:lastRowFirstColumn="0" w:lastRowLastColumn="0"/>
-            </w:pPr>
-            <w:r>
+              <w:rPr>
+                <w:sz w:val="22"/>
+                <w:szCs w:val="22"/>
+              </w:rPr>
+            </w:pPr>
+            <w:r>
+              <w:rPr>
+                <w:sz w:val="22"/>
+                <w:szCs w:val="22"/>
+              </w:rPr>
               <w:t>Input: 10x10x16</w:t>
             </w:r>
           </w:p>
@@ -1879,8 +2116,16 @@
               <w:pStyle w:val="BodyText"/>
               <w:spacing w:before="120" w:after="120" w:line="168" w:lineRule="auto"/>
               <w:cnfStyle w:val="000000000000" w:firstRow="0" w:lastRow="0" w:firstColumn="0" w:lastColumn="0" w:oddVBand="0" w:evenVBand="0" w:oddHBand="0" w:evenHBand="0" w:firstRowFirstColumn="0" w:firstRowLastColumn="0" w:lastRowFirstColumn="0" w:lastRowLastColumn="0"/>
-            </w:pPr>
-            <w:r>
+              <w:rPr>
+                <w:sz w:val="22"/>
+                <w:szCs w:val="22"/>
+              </w:rPr>
+            </w:pPr>
+            <w:r>
+              <w:rPr>
+                <w:sz w:val="22"/>
+                <w:szCs w:val="22"/>
+              </w:rPr>
               <w:t>Output: 5x5x16</w:t>
             </w:r>
           </w:p>
@@ -1895,11 +2140,15 @@
               <w:spacing w:before="120" w:after="120" w:line="168" w:lineRule="auto"/>
               <w:cnfStyle w:val="000000000000" w:firstRow="0" w:lastRow="0" w:firstColumn="0" w:lastColumn="0" w:oddVBand="0" w:evenVBand="0" w:oddHBand="0" w:evenHBand="0" w:firstRowFirstColumn="0" w:firstRowLastColumn="0" w:lastRowFirstColumn="0" w:lastRowLastColumn="0"/>
               <w:rPr>
+                <w:sz w:val="22"/>
+                <w:szCs w:val="22"/>
                 <w:u w:val="single"/>
               </w:rPr>
             </w:pPr>
             <w:r>
               <w:rPr>
+                <w:sz w:val="22"/>
+                <w:szCs w:val="22"/>
                 <w:u w:val="single"/>
               </w:rPr>
               <w:t>Flatten</w:t>
@@ -1910,8 +2159,16 @@
               <w:pStyle w:val="BodyText"/>
               <w:spacing w:before="120" w:after="120" w:line="168" w:lineRule="auto"/>
               <w:cnfStyle w:val="000000000000" w:firstRow="0" w:lastRow="0" w:firstColumn="0" w:lastColumn="0" w:oddVBand="0" w:evenVBand="0" w:oddHBand="0" w:evenHBand="0" w:firstRowFirstColumn="0" w:firstRowLastColumn="0" w:lastRowFirstColumn="0" w:lastRowLastColumn="0"/>
-            </w:pPr>
-            <w:r>
+              <w:rPr>
+                <w:sz w:val="22"/>
+                <w:szCs w:val="22"/>
+              </w:rPr>
+            </w:pPr>
+            <w:r>
+              <w:rPr>
+                <w:sz w:val="22"/>
+                <w:szCs w:val="22"/>
+              </w:rPr>
               <w:t>Input: 5x5x16</w:t>
             </w:r>
           </w:p>
@@ -1920,8 +2177,16 @@
               <w:pStyle w:val="BodyText"/>
               <w:spacing w:before="120" w:after="120" w:line="168" w:lineRule="auto"/>
               <w:cnfStyle w:val="000000000000" w:firstRow="0" w:lastRow="0" w:firstColumn="0" w:lastColumn="0" w:oddVBand="0" w:evenVBand="0" w:oddHBand="0" w:evenHBand="0" w:firstRowFirstColumn="0" w:firstRowLastColumn="0" w:lastRowFirstColumn="0" w:lastRowLastColumn="0"/>
-            </w:pPr>
-            <w:r>
+              <w:rPr>
+                <w:sz w:val="22"/>
+                <w:szCs w:val="22"/>
+              </w:rPr>
+            </w:pPr>
+            <w:r>
+              <w:rPr>
+                <w:sz w:val="22"/>
+                <w:szCs w:val="22"/>
+              </w:rPr>
               <w:t>Output: 400</w:t>
             </w:r>
           </w:p>
@@ -1962,11 +2227,15 @@
               <w:spacing w:before="120" w:after="120" w:line="168" w:lineRule="auto"/>
               <w:cnfStyle w:val="000000100000" w:firstRow="0" w:lastRow="0" w:firstColumn="0" w:lastColumn="0" w:oddVBand="0" w:evenVBand="0" w:oddHBand="1" w:evenHBand="0" w:firstRowFirstColumn="0" w:firstRowLastColumn="0" w:lastRowFirstColumn="0" w:lastRowLastColumn="0"/>
               <w:rPr>
+                <w:sz w:val="22"/>
+                <w:szCs w:val="22"/>
                 <w:u w:val="single"/>
               </w:rPr>
             </w:pPr>
             <w:r>
               <w:rPr>
+                <w:sz w:val="22"/>
+                <w:szCs w:val="22"/>
                 <w:u w:val="single"/>
               </w:rPr>
               <w:t>Fully Connected</w:t>
@@ -1977,8 +2246,16 @@
               <w:pStyle w:val="BodyText"/>
               <w:spacing w:before="120" w:after="120" w:line="168" w:lineRule="auto"/>
               <w:cnfStyle w:val="000000100000" w:firstRow="0" w:lastRow="0" w:firstColumn="0" w:lastColumn="0" w:oddVBand="0" w:evenVBand="0" w:oddHBand="1" w:evenHBand="0" w:firstRowFirstColumn="0" w:firstRowLastColumn="0" w:lastRowFirstColumn="0" w:lastRowLastColumn="0"/>
-            </w:pPr>
-            <w:r>
+              <w:rPr>
+                <w:sz w:val="22"/>
+                <w:szCs w:val="22"/>
+              </w:rPr>
+            </w:pPr>
+            <w:r>
+              <w:rPr>
+                <w:sz w:val="22"/>
+                <w:szCs w:val="22"/>
+              </w:rPr>
               <w:t>Input: 400</w:t>
             </w:r>
           </w:p>
@@ -1987,8 +2264,16 @@
               <w:pStyle w:val="BodyText"/>
               <w:spacing w:before="120" w:after="120" w:line="168" w:lineRule="auto"/>
               <w:cnfStyle w:val="000000100000" w:firstRow="0" w:lastRow="0" w:firstColumn="0" w:lastColumn="0" w:oddVBand="0" w:evenVBand="0" w:oddHBand="1" w:evenHBand="0" w:firstRowFirstColumn="0" w:firstRowLastColumn="0" w:lastRowFirstColumn="0" w:lastRowLastColumn="0"/>
-            </w:pPr>
-            <w:r>
+              <w:rPr>
+                <w:sz w:val="22"/>
+                <w:szCs w:val="22"/>
+              </w:rPr>
+            </w:pPr>
+            <w:r>
+              <w:rPr>
+                <w:sz w:val="22"/>
+                <w:szCs w:val="22"/>
+              </w:rPr>
               <w:t>Output: 120</w:t>
             </w:r>
           </w:p>
@@ -2003,11 +2288,15 @@
               <w:spacing w:before="120" w:after="120" w:line="168" w:lineRule="auto"/>
               <w:cnfStyle w:val="000000100000" w:firstRow="0" w:lastRow="0" w:firstColumn="0" w:lastColumn="0" w:oddVBand="0" w:evenVBand="0" w:oddHBand="1" w:evenHBand="0" w:firstRowFirstColumn="0" w:firstRowLastColumn="0" w:lastRowFirstColumn="0" w:lastRowLastColumn="0"/>
               <w:rPr>
+                <w:sz w:val="22"/>
+                <w:szCs w:val="22"/>
                 <w:u w:val="single"/>
               </w:rPr>
             </w:pPr>
             <w:r>
               <w:rPr>
+                <w:sz w:val="22"/>
+                <w:szCs w:val="22"/>
                 <w:u w:val="single"/>
               </w:rPr>
               <w:t>Activation</w:t>
@@ -2018,8 +2307,16 @@
               <w:pStyle w:val="BodyText"/>
               <w:spacing w:before="120" w:after="120" w:line="168" w:lineRule="auto"/>
               <w:cnfStyle w:val="000000100000" w:firstRow="0" w:lastRow="0" w:firstColumn="0" w:lastColumn="0" w:oddVBand="0" w:evenVBand="0" w:oddHBand="1" w:evenHBand="0" w:firstRowFirstColumn="0" w:firstRowLastColumn="0" w:lastRowFirstColumn="0" w:lastRowLastColumn="0"/>
-            </w:pPr>
-            <w:r>
+              <w:rPr>
+                <w:sz w:val="22"/>
+                <w:szCs w:val="22"/>
+              </w:rPr>
+            </w:pPr>
+            <w:r>
+              <w:rPr>
+                <w:sz w:val="22"/>
+                <w:szCs w:val="22"/>
+              </w:rPr>
               <w:t>Type: ReLU</w:t>
             </w:r>
           </w:p>
@@ -2033,6 +2330,10 @@
               <w:pStyle w:val="BodyText"/>
               <w:spacing w:before="120" w:after="120" w:line="168" w:lineRule="auto"/>
               <w:cnfStyle w:val="000000100000" w:firstRow="0" w:lastRow="0" w:firstColumn="0" w:lastColumn="0" w:oddVBand="0" w:evenVBand="0" w:oddHBand="1" w:evenHBand="0" w:firstRowFirstColumn="0" w:firstRowLastColumn="0" w:lastRowFirstColumn="0" w:lastRowLastColumn="0"/>
+              <w:rPr>
+                <w:sz w:val="22"/>
+                <w:szCs w:val="22"/>
+              </w:rPr>
             </w:pPr>
           </w:p>
         </w:tc>
@@ -2045,6 +2346,10 @@
               <w:pStyle w:val="BodyText"/>
               <w:spacing w:before="120" w:after="120" w:line="168" w:lineRule="auto"/>
               <w:cnfStyle w:val="000000100000" w:firstRow="0" w:lastRow="0" w:firstColumn="0" w:lastColumn="0" w:oddVBand="0" w:evenVBand="0" w:oddHBand="1" w:evenHBand="0" w:firstRowFirstColumn="0" w:firstRowLastColumn="0" w:lastRowFirstColumn="0" w:lastRowLastColumn="0"/>
+              <w:rPr>
+                <w:sz w:val="22"/>
+                <w:szCs w:val="22"/>
+              </w:rPr>
             </w:pPr>
           </w:p>
         </w:tc>
@@ -2081,11 +2386,15 @@
               <w:spacing w:before="120" w:after="120" w:line="168" w:lineRule="auto"/>
               <w:cnfStyle w:val="000000000000" w:firstRow="0" w:lastRow="0" w:firstColumn="0" w:lastColumn="0" w:oddVBand="0" w:evenVBand="0" w:oddHBand="0" w:evenHBand="0" w:firstRowFirstColumn="0" w:firstRowLastColumn="0" w:lastRowFirstColumn="0" w:lastRowLastColumn="0"/>
               <w:rPr>
+                <w:sz w:val="22"/>
+                <w:szCs w:val="22"/>
                 <w:u w:val="single"/>
               </w:rPr>
             </w:pPr>
             <w:r>
               <w:rPr>
+                <w:sz w:val="22"/>
+                <w:szCs w:val="22"/>
                 <w:u w:val="single"/>
               </w:rPr>
               <w:t>Fully Connected</w:t>
@@ -2096,8 +2405,16 @@
               <w:pStyle w:val="BodyText"/>
               <w:spacing w:before="120" w:after="120" w:line="168" w:lineRule="auto"/>
               <w:cnfStyle w:val="000000000000" w:firstRow="0" w:lastRow="0" w:firstColumn="0" w:lastColumn="0" w:oddVBand="0" w:evenVBand="0" w:oddHBand="0" w:evenHBand="0" w:firstRowFirstColumn="0" w:firstRowLastColumn="0" w:lastRowFirstColumn="0" w:lastRowLastColumn="0"/>
-            </w:pPr>
-            <w:r>
+              <w:rPr>
+                <w:sz w:val="22"/>
+                <w:szCs w:val="22"/>
+              </w:rPr>
+            </w:pPr>
+            <w:r>
+              <w:rPr>
+                <w:sz w:val="22"/>
+                <w:szCs w:val="22"/>
+              </w:rPr>
               <w:t>Input: 120</w:t>
             </w:r>
           </w:p>
@@ -2106,8 +2423,16 @@
               <w:pStyle w:val="BodyText"/>
               <w:spacing w:before="120" w:after="120" w:line="168" w:lineRule="auto"/>
               <w:cnfStyle w:val="000000000000" w:firstRow="0" w:lastRow="0" w:firstColumn="0" w:lastColumn="0" w:oddVBand="0" w:evenVBand="0" w:oddHBand="0" w:evenHBand="0" w:firstRowFirstColumn="0" w:firstRowLastColumn="0" w:lastRowFirstColumn="0" w:lastRowLastColumn="0"/>
-            </w:pPr>
-            <w:r>
+              <w:rPr>
+                <w:sz w:val="22"/>
+                <w:szCs w:val="22"/>
+              </w:rPr>
+            </w:pPr>
+            <w:r>
+              <w:rPr>
+                <w:sz w:val="22"/>
+                <w:szCs w:val="22"/>
+              </w:rPr>
               <w:t>Output: 84</w:t>
             </w:r>
           </w:p>
@@ -2122,11 +2447,15 @@
               <w:spacing w:before="120" w:after="120" w:line="168" w:lineRule="auto"/>
               <w:cnfStyle w:val="000000000000" w:firstRow="0" w:lastRow="0" w:firstColumn="0" w:lastColumn="0" w:oddVBand="0" w:evenVBand="0" w:oddHBand="0" w:evenHBand="0" w:firstRowFirstColumn="0" w:firstRowLastColumn="0" w:lastRowFirstColumn="0" w:lastRowLastColumn="0"/>
               <w:rPr>
+                <w:sz w:val="22"/>
+                <w:szCs w:val="22"/>
                 <w:u w:val="single"/>
               </w:rPr>
             </w:pPr>
             <w:r>
               <w:rPr>
+                <w:sz w:val="22"/>
+                <w:szCs w:val="22"/>
                 <w:u w:val="single"/>
               </w:rPr>
               <w:t>Activation</w:t>
@@ -2137,8 +2466,16 @@
               <w:pStyle w:val="BodyText"/>
               <w:spacing w:before="120" w:after="120" w:line="168" w:lineRule="auto"/>
               <w:cnfStyle w:val="000000000000" w:firstRow="0" w:lastRow="0" w:firstColumn="0" w:lastColumn="0" w:oddVBand="0" w:evenVBand="0" w:oddHBand="0" w:evenHBand="0" w:firstRowFirstColumn="0" w:firstRowLastColumn="0" w:lastRowFirstColumn="0" w:lastRowLastColumn="0"/>
-            </w:pPr>
-            <w:r>
+              <w:rPr>
+                <w:sz w:val="22"/>
+                <w:szCs w:val="22"/>
+              </w:rPr>
+            </w:pPr>
+            <w:r>
+              <w:rPr>
+                <w:sz w:val="22"/>
+                <w:szCs w:val="22"/>
+              </w:rPr>
               <w:t>Type: ReLU</w:t>
             </w:r>
           </w:p>
@@ -2152,6 +2489,10 @@
               <w:pStyle w:val="BodyText"/>
               <w:spacing w:before="120" w:after="120" w:line="168" w:lineRule="auto"/>
               <w:cnfStyle w:val="000000000000" w:firstRow="0" w:lastRow="0" w:firstColumn="0" w:lastColumn="0" w:oddVBand="0" w:evenVBand="0" w:oddHBand="0" w:evenHBand="0" w:firstRowFirstColumn="0" w:firstRowLastColumn="0" w:lastRowFirstColumn="0" w:lastRowLastColumn="0"/>
+              <w:rPr>
+                <w:sz w:val="22"/>
+                <w:szCs w:val="22"/>
+              </w:rPr>
             </w:pPr>
           </w:p>
         </w:tc>
@@ -2164,6 +2505,10 @@
               <w:pStyle w:val="BodyText"/>
               <w:spacing w:before="120" w:after="120" w:line="168" w:lineRule="auto"/>
               <w:cnfStyle w:val="000000000000" w:firstRow="0" w:lastRow="0" w:firstColumn="0" w:lastColumn="0" w:oddVBand="0" w:evenVBand="0" w:oddHBand="0" w:evenHBand="0" w:firstRowFirstColumn="0" w:firstRowLastColumn="0" w:lastRowFirstColumn="0" w:lastRowLastColumn="0"/>
+              <w:rPr>
+                <w:sz w:val="22"/>
+                <w:szCs w:val="22"/>
+              </w:rPr>
             </w:pPr>
           </w:p>
         </w:tc>
@@ -2203,11 +2548,15 @@
               <w:spacing w:before="120" w:after="120" w:line="168" w:lineRule="auto"/>
               <w:cnfStyle w:val="000000100000" w:firstRow="0" w:lastRow="0" w:firstColumn="0" w:lastColumn="0" w:oddVBand="0" w:evenVBand="0" w:oddHBand="1" w:evenHBand="0" w:firstRowFirstColumn="0" w:firstRowLastColumn="0" w:lastRowFirstColumn="0" w:lastRowLastColumn="0"/>
               <w:rPr>
+                <w:sz w:val="22"/>
+                <w:szCs w:val="22"/>
                 <w:u w:val="single"/>
               </w:rPr>
             </w:pPr>
             <w:r>
               <w:rPr>
+                <w:sz w:val="22"/>
+                <w:szCs w:val="22"/>
                 <w:u w:val="single"/>
               </w:rPr>
               <w:t>Fully Connected</w:t>
@@ -2218,8 +2567,16 @@
               <w:pStyle w:val="BodyText"/>
               <w:spacing w:before="120" w:after="120" w:line="168" w:lineRule="auto"/>
               <w:cnfStyle w:val="000000100000" w:firstRow="0" w:lastRow="0" w:firstColumn="0" w:lastColumn="0" w:oddVBand="0" w:evenVBand="0" w:oddHBand="1" w:evenHBand="0" w:firstRowFirstColumn="0" w:firstRowLastColumn="0" w:lastRowFirstColumn="0" w:lastRowLastColumn="0"/>
-            </w:pPr>
-            <w:r>
+              <w:rPr>
+                <w:sz w:val="22"/>
+                <w:szCs w:val="22"/>
+              </w:rPr>
+            </w:pPr>
+            <w:r>
+              <w:rPr>
+                <w:sz w:val="22"/>
+                <w:szCs w:val="22"/>
+              </w:rPr>
               <w:t>Input: 84</w:t>
             </w:r>
           </w:p>
@@ -2228,8 +2585,16 @@
               <w:pStyle w:val="BodyText"/>
               <w:spacing w:before="120" w:after="120" w:line="168" w:lineRule="auto"/>
               <w:cnfStyle w:val="000000100000" w:firstRow="0" w:lastRow="0" w:firstColumn="0" w:lastColumn="0" w:oddVBand="0" w:evenVBand="0" w:oddHBand="1" w:evenHBand="0" w:firstRowFirstColumn="0" w:firstRowLastColumn="0" w:lastRowFirstColumn="0" w:lastRowLastColumn="0"/>
-            </w:pPr>
-            <w:r>
+              <w:rPr>
+                <w:sz w:val="22"/>
+                <w:szCs w:val="22"/>
+              </w:rPr>
+            </w:pPr>
+            <w:r>
+              <w:rPr>
+                <w:sz w:val="22"/>
+                <w:szCs w:val="22"/>
+              </w:rPr>
               <w:t>Output: 43 (Logits)</w:t>
             </w:r>
           </w:p>
@@ -2243,6 +2608,10 @@
               <w:pStyle w:val="BodyText"/>
               <w:spacing w:before="120" w:after="120" w:line="168" w:lineRule="auto"/>
               <w:cnfStyle w:val="000000100000" w:firstRow="0" w:lastRow="0" w:firstColumn="0" w:lastColumn="0" w:oddVBand="0" w:evenVBand="0" w:oddHBand="1" w:evenHBand="0" w:firstRowFirstColumn="0" w:firstRowLastColumn="0" w:lastRowFirstColumn="0" w:lastRowLastColumn="0"/>
+              <w:rPr>
+                <w:sz w:val="22"/>
+                <w:szCs w:val="22"/>
+              </w:rPr>
             </w:pPr>
           </w:p>
         </w:tc>
@@ -2255,6 +2624,10 @@
               <w:pStyle w:val="BodyText"/>
               <w:spacing w:before="120" w:after="120" w:line="168" w:lineRule="auto"/>
               <w:cnfStyle w:val="000000100000" w:firstRow="0" w:lastRow="0" w:firstColumn="0" w:lastColumn="0" w:oddVBand="0" w:evenVBand="0" w:oddHBand="1" w:evenHBand="0" w:firstRowFirstColumn="0" w:firstRowLastColumn="0" w:lastRowFirstColumn="0" w:lastRowLastColumn="0"/>
+              <w:rPr>
+                <w:sz w:val="22"/>
+                <w:szCs w:val="22"/>
+              </w:rPr>
             </w:pPr>
           </w:p>
         </w:tc>
@@ -2267,6 +2640,10 @@
               <w:pStyle w:val="BodyText"/>
               <w:spacing w:before="120" w:after="120" w:line="168" w:lineRule="auto"/>
               <w:cnfStyle w:val="000000100000" w:firstRow="0" w:lastRow="0" w:firstColumn="0" w:lastColumn="0" w:oddVBand="0" w:evenVBand="0" w:oddHBand="1" w:evenHBand="0" w:firstRowFirstColumn="0" w:firstRowLastColumn="0" w:lastRowFirstColumn="0" w:lastRowLastColumn="0"/>
+              <w:rPr>
+                <w:sz w:val="22"/>
+                <w:szCs w:val="22"/>
+              </w:rPr>
             </w:pPr>
           </w:p>
         </w:tc>
@@ -2298,7 +2675,7 @@
         <w:textAlignment w:val="baseline"/>
         <w:rPr>
           <w:rFonts w:asciiTheme="majorHAnsi" w:eastAsia="Times New Roman" w:hAnsiTheme="majorHAnsi" w:cstheme="majorHAnsi"/>
-          <w:color w:val="4F81BD" w:themeColor="accent1"/>
+          <w:color w:val="000000" w:themeColor="text1"/>
           <w:sz w:val="32"/>
           <w:szCs w:val="32"/>
         </w:rPr>
@@ -2308,11 +2685,10 @@
       <w:r>
         <w:rPr>
           <w:rFonts w:asciiTheme="majorHAnsi" w:eastAsia="Times New Roman" w:hAnsiTheme="majorHAnsi" w:cstheme="majorHAnsi"/>
-          <w:color w:val="4F81BD" w:themeColor="accent1"/>
+          <w:color w:val="000000" w:themeColor="text1"/>
           <w:sz w:val="32"/>
           <w:szCs w:val="32"/>
         </w:rPr>
-        <w:lastRenderedPageBreak/>
         <w:t>TABLE 2</w:t>
       </w:r>
     </w:p>
@@ -2326,7 +2702,7 @@
         <w:pStyle w:val="ListParagraph"/>
         <w:numPr>
           <w:ilvl w:val="0"/>
-          <w:numId w:val="12"/>
+          <w:numId w:val="22"/>
         </w:numPr>
         <w:spacing w:before="120" w:after="120" w:line="168" w:lineRule="auto"/>
         <w:rPr>
@@ -2438,7 +2814,7 @@
         <w:pStyle w:val="ListParagraph"/>
         <w:numPr>
           <w:ilvl w:val="0"/>
-          <w:numId w:val="12"/>
+          <w:numId w:val="22"/>
         </w:numPr>
         <w:spacing w:before="120" w:after="120" w:line="168" w:lineRule="auto"/>
         <w:rPr>
@@ -2589,7 +2965,7 @@
           <w:color w:val="000000"/>
           <w:shd w:val="clear" w:color="auto" w:fill="FFFFFF"/>
         </w:rPr>
-        <w:t xml:space="preserve"> between 0.944</w:t>
+        <w:t xml:space="preserve"> between 0.943</w:t>
       </w:r>
       <w:r>
         <w:rPr>
@@ -2627,8 +3003,6 @@
         </w:rPr>
         <w:t>ng numerous</w:t>
       </w:r>
-      <w:bookmarkStart w:id="12" w:name="_GoBack"/>
-      <w:bookmarkEnd w:id="12"/>
       <w:r>
         <w:rPr>
           <w:rFonts w:asciiTheme="minorHAnsi" w:hAnsiTheme="minorHAnsi" w:cs="Helvetica"/>
@@ -2798,7 +3172,7 @@
         <w:t>validation</w:t>
       </w:r>
       <w:r>
-        <w:t xml:space="preserve"> set accuracies of between .0944</w:t>
+        <w:t xml:space="preserve"> set accuracies of between .0943</w:t>
       </w:r>
       <w:r>
         <w:t>-.0961</w:t>
@@ -2827,8 +3201,8 @@
           <w:szCs w:val="28"/>
         </w:rPr>
       </w:pPr>
-      <w:bookmarkStart w:id="13" w:name="header-n173"/>
-      <w:bookmarkEnd w:id="13"/>
+      <w:bookmarkStart w:id="12" w:name="header-n173"/>
+      <w:bookmarkEnd w:id="12"/>
       <w:r>
         <w:br w:type="page"/>
       </w:r>
@@ -2836,21 +3210,39 @@
     <w:p>
       <w:pPr>
         <w:pStyle w:val="Heading3"/>
-      </w:pPr>
-      <w:r>
+        <w:rPr>
+          <w:color w:val="000000" w:themeColor="text1"/>
+        </w:rPr>
+      </w:pPr>
+      <w:r>
+        <w:rPr>
+          <w:color w:val="000000" w:themeColor="text1"/>
+        </w:rPr>
         <w:lastRenderedPageBreak/>
         <w:t xml:space="preserve">Model </w:t>
       </w:r>
       <w:r>
+        <w:rPr>
+          <w:color w:val="000000" w:themeColor="text1"/>
+        </w:rPr>
         <w:t xml:space="preserve">Test Results </w:t>
       </w:r>
       <w:r>
+        <w:rPr>
+          <w:color w:val="000000" w:themeColor="text1"/>
+        </w:rPr>
         <w:t xml:space="preserve">using </w:t>
       </w:r>
       <w:r>
+        <w:rPr>
+          <w:color w:val="000000" w:themeColor="text1"/>
+        </w:rPr>
         <w:t>Web-based</w:t>
       </w:r>
       <w:r>
+        <w:rPr>
+          <w:color w:val="000000" w:themeColor="text1"/>
+        </w:rPr>
         <w:t xml:space="preserve"> Images</w:t>
       </w:r>
     </w:p>
@@ -2861,8 +3253,8 @@
           <w:b/>
         </w:rPr>
       </w:pPr>
-      <w:bookmarkStart w:id="14" w:name="header-n174"/>
-      <w:bookmarkEnd w:id="14"/>
+      <w:bookmarkStart w:id="13" w:name="header-n174"/>
+      <w:bookmarkEnd w:id="13"/>
       <w:r>
         <w:t>Following</w:t>
       </w:r>
@@ -2916,7 +3308,13 @@
         <w:ind w:left="1080" w:right="720"/>
       </w:pPr>
       <w:r>
-        <w:t xml:space="preserve">This image, found at </w:t>
+        <w:t xml:space="preserve">This image, </w:t>
+      </w:r>
+      <w:r>
+        <w:t xml:space="preserve">of an 100 km/h speed limit sign, </w:t>
+      </w:r>
+      <w:r>
+        <w:t xml:space="preserve">found at </w:t>
       </w:r>
       <w:hyperlink r:id="rId11" w:history="1">
         <w:r>
@@ -3093,8 +3491,8 @@
           <w:color w:val="4F81BD" w:themeColor="accent1"/>
         </w:rPr>
       </w:pPr>
-      <w:bookmarkStart w:id="15" w:name="header-n182"/>
-      <w:bookmarkEnd w:id="15"/>
+      <w:bookmarkStart w:id="14" w:name="header-n182"/>
+      <w:bookmarkEnd w:id="14"/>
       <w:r>
         <w:br w:type="page"/>
       </w:r>
@@ -3106,7 +3504,7 @@
           <w:ilvl w:val="1"/>
           <w:numId w:val="15"/>
         </w:numPr>
-        <w:ind w:left="1080" w:right="720"/>
+        <w:ind w:right="720"/>
         <w:rPr>
           <w:rFonts w:asciiTheme="majorHAnsi" w:eastAsiaTheme="majorEastAsia" w:hAnsiTheme="majorHAnsi" w:cstheme="majorBidi"/>
           <w:b/>
@@ -3116,22 +3514,49 @@
       </w:pPr>
       <w:r>
         <w:lastRenderedPageBreak/>
-        <w:t>This image, found at</w:t>
+        <w:t xml:space="preserve">This image, </w:t>
+      </w:r>
+      <w:r>
+        <w:t xml:space="preserve">of a Traffic Signal Ahead sign, </w:t>
+      </w:r>
+      <w:r>
+        <w:t>found at</w:t>
       </w:r>
       <w:r>
         <w:t xml:space="preserve"> </w:t>
       </w:r>
+    </w:p>
+    <w:p>
+      <w:pPr>
+        <w:pStyle w:val="BodyText"/>
+        <w:ind w:left="1440" w:right="720"/>
+        <w:rPr>
+          <w:rFonts w:asciiTheme="majorHAnsi" w:eastAsiaTheme="majorEastAsia" w:hAnsiTheme="majorHAnsi" w:cstheme="majorBidi"/>
+          <w:b/>
+          <w:bCs/>
+          <w:color w:val="4F81BD" w:themeColor="accent1"/>
+        </w:rPr>
+      </w:pPr>
       <w:hyperlink r:id="rId14" w:history="1">
         <w:r>
           <w:rPr>
             <w:rStyle w:val="Hyperlink"/>
           </w:rPr>
-          <w:t>https://ak2.picdn.net/shutterstock/videos/19542826/thumb/9.jpg?i10c=img.resize(height:160)</w:t>
+          <w:t>https://thumb10.shutterstock.com/display_pic_with_logo/2535709/456268447/stock-vector-germany-traffic-signals-sign-456268447.jpg</w:t>
         </w:r>
       </w:hyperlink>
-      <w:r>
-        <w:t xml:space="preserve">  </w:t>
-      </w:r>
+    </w:p>
+    <w:p>
+      <w:pPr>
+        <w:pStyle w:val="BodyText"/>
+        <w:ind w:left="1440" w:right="720"/>
+        <w:rPr>
+          <w:rFonts w:asciiTheme="majorHAnsi" w:eastAsiaTheme="majorEastAsia" w:hAnsiTheme="majorHAnsi" w:cstheme="majorBidi"/>
+          <w:b/>
+          <w:bCs/>
+          <w:color w:val="4F81BD" w:themeColor="accent1"/>
+        </w:rPr>
+      </w:pPr>
       <w:r>
         <w:t xml:space="preserve">was </w:t>
       </w:r>
@@ -3142,19 +3567,25 @@
         <w:t>cropped to</w:t>
       </w:r>
       <w:r>
-        <w:t xml:space="preserve"> 372x353</w:t>
+        <w:t xml:space="preserve"> 492x488</w:t>
       </w:r>
       <w:r>
         <w:t xml:space="preserve"> pixels</w:t>
       </w:r>
       <w:r>
-        <w:t>, and resized square to 352x352 pixels</w:t>
-      </w:r>
-      <w:r>
-        <w:t xml:space="preserve"> using MS Paint; while </w:t>
-      </w:r>
-      <w:r>
-        <w:t>there are some aspect ratio artifacts</w:t>
+        <w:t xml:space="preserve">; </w:t>
+      </w:r>
+      <w:r>
+        <w:t xml:space="preserve">while </w:t>
+      </w:r>
+      <w:r>
+        <w:t xml:space="preserve">there are some </w:t>
+      </w:r>
+      <w:r>
+        <w:t>watermark overlay</w:t>
+      </w:r>
+      <w:r>
+        <w:t xml:space="preserve"> artifacts</w:t>
       </w:r>
       <w:r>
         <w:t>, it can be seen that the effects on classification should be minimal, once the image is re-sized to 32x32 pixels in the project</w:t>
@@ -3163,6 +3594,9 @@
         <w:t xml:space="preserve"> code during the evaluation run</w:t>
       </w:r>
       <w:r>
+        <w:t xml:space="preserve"> </w:t>
+      </w:r>
+      <w:r>
         <w:t>(see 2</w:t>
       </w:r>
       <w:r>
@@ -3172,7 +3606,13 @@
         <w:t>nd</w:t>
       </w:r>
       <w:r>
-        <w:t xml:space="preserve"> image below)</w:t>
+        <w:t xml:space="preserve"> image below</w:t>
+      </w:r>
+      <w:r>
+        <w:t>-right</w:t>
+      </w:r>
+      <w:r>
+        <w:t>)</w:t>
       </w:r>
       <w:r>
         <w:t>.</w:t>
@@ -3190,9 +3630,9 @@
         </w:rPr>
         <w:drawing>
           <wp:inline distT="0" distB="0" distL="0" distR="0">
-            <wp:extent cx="2682240" cy="2682240"/>
+            <wp:extent cx="3749040" cy="3718560"/>
             <wp:effectExtent l="0" t="0" r="0" b="0"/>
-            <wp:docPr id="9" name="Picture 9"/>
+            <wp:docPr id="4" name="Picture 4" descr="C:\Users\Stewartt\AppData\Local\Microsoft\Windows\INetCache\Content.Word\Capture13.jpg"/>
             <wp:cNvGraphicFramePr>
               <a:graphicFrameLocks xmlns:a="http://schemas.openxmlformats.org/drawingml/2006/main" noChangeAspect="1"/>
             </wp:cNvGraphicFramePr>
@@ -3200,8 +3640,10 @@
               <a:graphicData uri="http://schemas.openxmlformats.org/drawingml/2006/picture">
                 <pic:pic xmlns:pic="http://schemas.openxmlformats.org/drawingml/2006/picture">
                   <pic:nvPicPr>
-                    <pic:cNvPr id="9" name="GermanTrafficSign2.jpg"/>
-                    <pic:cNvPicPr/>
+                    <pic:cNvPr id="0" name="Picture 2" descr="C:\Users\Stewartt\AppData\Local\Microsoft\Windows\INetCache\Content.Word\Capture13.jpg"/>
+                    <pic:cNvPicPr>
+                      <a:picLocks noChangeAspect="1" noChangeArrowheads="1"/>
+                    </pic:cNvPicPr>
                   </pic:nvPicPr>
                   <pic:blipFill>
                     <a:blip r:embed="rId15">
@@ -3211,18 +3653,23 @@
                         </a:ext>
                       </a:extLst>
                     </a:blip>
+                    <a:srcRect/>
                     <a:stretch>
                       <a:fillRect/>
                     </a:stretch>
                   </pic:blipFill>
-                  <pic:spPr>
+                  <pic:spPr bwMode="auto">
                     <a:xfrm>
                       <a:off x="0" y="0"/>
-                      <a:ext cx="2682240" cy="2682240"/>
+                      <a:ext cx="3749040" cy="3718560"/>
                     </a:xfrm>
                     <a:prstGeom prst="rect">
                       <a:avLst/>
                     </a:prstGeom>
+                    <a:noFill/>
+                    <a:ln>
+                      <a:noFill/>
+                    </a:ln>
                   </pic:spPr>
                 </pic:pic>
               </a:graphicData>
@@ -3241,10 +3688,10 @@
           <w:noProof/>
         </w:rPr>
         <w:drawing>
-          <wp:inline distT="0" distB="0" distL="0" distR="0" wp14:anchorId="667533CD" wp14:editId="39511BEF">
-            <wp:extent cx="571500" cy="600075"/>
-            <wp:effectExtent l="0" t="0" r="0" b="9525"/>
-            <wp:docPr id="11" name="Picture 11"/>
+          <wp:inline distT="0" distB="0" distL="0" distR="0">
+            <wp:extent cx="723900" cy="778740"/>
+            <wp:effectExtent l="0" t="0" r="0" b="0"/>
+            <wp:docPr id="5" name="Picture 5" descr="C:\Users\Stewartt\AppData\Local\Microsoft\Windows\INetCache\Content.Word\CaptureZ1.jpg"/>
             <wp:cNvGraphicFramePr>
               <a:graphicFrameLocks xmlns:a="http://schemas.openxmlformats.org/drawingml/2006/main" noChangeAspect="1"/>
             </wp:cNvGraphicFramePr>
@@ -3252,23 +3699,36 @@
               <a:graphicData uri="http://schemas.openxmlformats.org/drawingml/2006/picture">
                 <pic:pic xmlns:pic="http://schemas.openxmlformats.org/drawingml/2006/picture">
                   <pic:nvPicPr>
-                    <pic:cNvPr id="1" name=""/>
-                    <pic:cNvPicPr/>
+                    <pic:cNvPr id="0" name="Picture 4" descr="C:\Users\Stewartt\AppData\Local\Microsoft\Windows\INetCache\Content.Word\CaptureZ1.jpg"/>
+                    <pic:cNvPicPr>
+                      <a:picLocks noChangeAspect="1" noChangeArrowheads="1"/>
+                    </pic:cNvPicPr>
                   </pic:nvPicPr>
                   <pic:blipFill>
-                    <a:blip r:embed="rId16"/>
+                    <a:blip r:embed="rId16">
+                      <a:extLst>
+                        <a:ext uri="{28A0092B-C50C-407E-A947-70E740481C1C}">
+                          <a14:useLocalDpi xmlns:a14="http://schemas.microsoft.com/office/drawing/2010/main" val="0"/>
+                        </a:ext>
+                      </a:extLst>
+                    </a:blip>
+                    <a:srcRect/>
                     <a:stretch>
                       <a:fillRect/>
                     </a:stretch>
                   </pic:blipFill>
-                  <pic:spPr>
+                  <pic:spPr bwMode="auto">
                     <a:xfrm>
                       <a:off x="0" y="0"/>
-                      <a:ext cx="571500" cy="600075"/>
+                      <a:ext cx="731695" cy="787125"/>
                     </a:xfrm>
                     <a:prstGeom prst="rect">
                       <a:avLst/>
                     </a:prstGeom>
+                    <a:noFill/>
+                    <a:ln>
+                      <a:noFill/>
+                    </a:ln>
                   </pic:spPr>
                 </pic:pic>
               </a:graphicData>
@@ -3283,6 +3743,11 @@
       </w:pPr>
     </w:p>
     <w:p>
+      <w:r>
+        <w:br w:type="page"/>
+      </w:r>
+    </w:p>
+    <w:p>
       <w:pPr>
         <w:pStyle w:val="BodyText"/>
         <w:numPr>
@@ -3292,7 +3757,14 @@
         <w:ind w:left="720" w:right="720"/>
       </w:pPr>
       <w:r>
-        <w:t xml:space="preserve">This image, found at </w:t>
+        <w:lastRenderedPageBreak/>
+        <w:t>This image,</w:t>
+      </w:r>
+      <w:r>
+        <w:t xml:space="preserve"> of a Priority Road sign,</w:t>
+      </w:r>
+      <w:r>
+        <w:t xml:space="preserve"> found at </w:t>
       </w:r>
     </w:p>
     <w:p>
@@ -3305,7 +3777,7 @@
           <w:rPr>
             <w:rStyle w:val="Hyperlink"/>
           </w:rPr>
-          <w:t>http://www.gettyimages.com/detail/photo/sign-clapiers-herault-languedoc-roussillon-france-royalty-free-image/154336385</w:t>
+          <w:t>https://www.shutterstock.com/image-photo/german-priority-road-sign-yellow-white-595318625?src=FQkuNDJD74L7Ee1vpiMlvQ-1-29</w:t>
         </w:r>
       </w:hyperlink>
     </w:p>
@@ -3315,7 +3787,19 @@
         <w:ind w:left="720" w:right="720"/>
       </w:pPr>
       <w:r>
-        <w:t>was originally cropped and resized square to 212x212 pixels using MS Paint; while there are some aspect ratio artifacts, it can be seen that the effects on classification should be minimal, once the image is re-sized to 32x32 pixels in the project code during the evaluation run</w:t>
+        <w:t>was origin</w:t>
+      </w:r>
+      <w:r>
+        <w:t>ally cropped at 427x390 pixels</w:t>
+      </w:r>
+      <w:r>
+        <w:t xml:space="preserve">; while there are some </w:t>
+      </w:r>
+      <w:r>
+        <w:t>watermark</w:t>
+      </w:r>
+      <w:r>
+        <w:t xml:space="preserve"> artifacts, it can be seen that the effects on classification should be minimal, once the image is re-sized to 32x32 pixels in the project code during the evaluation run</w:t>
       </w:r>
       <w:r>
         <w:t xml:space="preserve"> </w:t>
@@ -3330,7 +3814,13 @@
         <w:t>nd</w:t>
       </w:r>
       <w:r>
-        <w:t xml:space="preserve"> image below).</w:t>
+        <w:t xml:space="preserve"> image below</w:t>
+      </w:r>
+      <w:r>
+        <w:t>-right</w:t>
+      </w:r>
+      <w:r>
+        <w:t>).</w:t>
       </w:r>
     </w:p>
     <w:p>
@@ -3344,10 +3834,10 @@
           <w:noProof/>
         </w:rPr>
         <w:drawing>
-          <wp:inline distT="0" distB="0" distL="0" distR="0" wp14:anchorId="72F1F7B0" wp14:editId="47B7FF44">
-            <wp:extent cx="1615440" cy="1615440"/>
+          <wp:inline distT="0" distB="0" distL="0" distR="0">
+            <wp:extent cx="3253740" cy="2971800"/>
             <wp:effectExtent l="0" t="0" r="0" b="0"/>
-            <wp:docPr id="14" name="Picture 14"/>
+            <wp:docPr id="7" name="Picture 7" descr="C:\Users\Stewartt\AppData\Local\Microsoft\Windows\INetCache\Content.Word\Capture7.jpg"/>
             <wp:cNvGraphicFramePr>
               <a:graphicFrameLocks xmlns:a="http://schemas.openxmlformats.org/drawingml/2006/main" noChangeAspect="1"/>
             </wp:cNvGraphicFramePr>
@@ -3355,7 +3845,7 @@
               <a:graphicData uri="http://schemas.openxmlformats.org/drawingml/2006/picture">
                 <pic:pic xmlns:pic="http://schemas.openxmlformats.org/drawingml/2006/picture">
                   <pic:nvPicPr>
-                    <pic:cNvPr id="0" name="Picture 2"/>
+                    <pic:cNvPr id="0" name="Picture 4" descr="C:\Users\Stewartt\AppData\Local\Microsoft\Windows\INetCache\Content.Word\Capture7.jpg"/>
                     <pic:cNvPicPr>
                       <a:picLocks noChangeAspect="1" noChangeArrowheads="1"/>
                     </pic:cNvPicPr>
@@ -3376,7 +3866,7 @@
                   <pic:spPr bwMode="auto">
                     <a:xfrm>
                       <a:off x="0" y="0"/>
-                      <a:ext cx="1615440" cy="1615440"/>
+                      <a:ext cx="3253740" cy="2971800"/>
                     </a:xfrm>
                     <a:prstGeom prst="rect">
                       <a:avLst/>
@@ -3403,10 +3893,10 @@
           <w:noProof/>
         </w:rPr>
         <w:drawing>
-          <wp:inline distT="0" distB="0" distL="0" distR="0" wp14:anchorId="78C8B5EE" wp14:editId="46F870AF">
-            <wp:extent cx="609600" cy="619125"/>
-            <wp:effectExtent l="0" t="0" r="0" b="9525"/>
-            <wp:docPr id="15" name="Picture 15"/>
+          <wp:inline distT="0" distB="0" distL="0" distR="0">
+            <wp:extent cx="510540" cy="533400"/>
+            <wp:effectExtent l="0" t="0" r="0" b="0"/>
+            <wp:docPr id="8" name="Picture 8" descr="C:\Users\Stewartt\AppData\Local\Microsoft\Windows\INetCache\Content.Word\CaptureZZZ.JPG"/>
             <wp:cNvGraphicFramePr>
               <a:graphicFrameLocks xmlns:a="http://schemas.openxmlformats.org/drawingml/2006/main" noChangeAspect="1"/>
             </wp:cNvGraphicFramePr>
@@ -3414,23 +3904,36 @@
               <a:graphicData uri="http://schemas.openxmlformats.org/drawingml/2006/picture">
                 <pic:pic xmlns:pic="http://schemas.openxmlformats.org/drawingml/2006/picture">
                   <pic:nvPicPr>
-                    <pic:cNvPr id="1" name=""/>
-                    <pic:cNvPicPr/>
+                    <pic:cNvPr id="0" name="Picture 6" descr="C:\Users\Stewartt\AppData\Local\Microsoft\Windows\INetCache\Content.Word\CaptureZZZ.JPG"/>
+                    <pic:cNvPicPr>
+                      <a:picLocks noChangeAspect="1" noChangeArrowheads="1"/>
+                    </pic:cNvPicPr>
                   </pic:nvPicPr>
                   <pic:blipFill>
-                    <a:blip r:embed="rId19"/>
+                    <a:blip r:embed="rId19">
+                      <a:extLst>
+                        <a:ext uri="{28A0092B-C50C-407E-A947-70E740481C1C}">
+                          <a14:useLocalDpi xmlns:a14="http://schemas.microsoft.com/office/drawing/2010/main" val="0"/>
+                        </a:ext>
+                      </a:extLst>
+                    </a:blip>
+                    <a:srcRect/>
                     <a:stretch>
                       <a:fillRect/>
                     </a:stretch>
                   </pic:blipFill>
-                  <pic:spPr>
+                  <pic:spPr bwMode="auto">
                     <a:xfrm>
                       <a:off x="0" y="0"/>
-                      <a:ext cx="609600" cy="619125"/>
+                      <a:ext cx="510540" cy="533400"/>
                     </a:xfrm>
                     <a:prstGeom prst="rect">
                       <a:avLst/>
                     </a:prstGeom>
+                    <a:noFill/>
+                    <a:ln>
+                      <a:noFill/>
+                    </a:ln>
                   </pic:spPr>
                 </pic:pic>
               </a:graphicData>
@@ -3455,20 +3958,26 @@
       </w:pPr>
       <w:r>
         <w:lastRenderedPageBreak/>
-        <w:t xml:space="preserve">This image, found at </w:t>
-      </w:r>
-    </w:p>
-    <w:p>
-      <w:pPr>
-        <w:pStyle w:val="ListParagraph"/>
-        <w:ind w:right="720"/>
+        <w:t xml:space="preserve">This image, </w:t>
+      </w:r>
+      <w:r>
+        <w:t xml:space="preserve">of a German Yield Sign, </w:t>
+      </w:r>
+      <w:r>
+        <w:t xml:space="preserve">found at </w:t>
+      </w:r>
+    </w:p>
+    <w:p>
+      <w:pPr>
+        <w:pStyle w:val="BodyText"/>
+        <w:ind w:left="720" w:right="720"/>
       </w:pPr>
       <w:hyperlink r:id="rId20" w:history="1">
         <w:r>
           <w:rPr>
             <w:rStyle w:val="Hyperlink"/>
           </w:rPr>
-          <w:t>http://www.gettyimages.com/detail/photo/germany-berlin-two-direction-signs-at-potsdam-royalty-free-image/522934973</w:t>
+          <w:t>http://www.gettyimages.com/detail/illustration/yield-german-road-sign-royalty-free-illustration/176430515</w:t>
         </w:r>
       </w:hyperlink>
     </w:p>
@@ -3478,7 +3987,39 @@
         <w:ind w:left="720" w:right="720"/>
       </w:pPr>
       <w:r>
-        <w:t>was originally cropped and resized square to 352x352 pixels using MS Paint; while there are some aspect ratio artifacts, it can be seen that the effects on classification should be minimal, once the image is re-sized to 32x32 pixels in the project code during the evaluation run</w:t>
+        <w:t>was originally cropp</w:t>
+      </w:r>
+      <w:r>
+        <w:t>ed to 392x335</w:t>
+      </w:r>
+      <w:r>
+        <w:t xml:space="preserve"> pixels</w:t>
+      </w:r>
+      <w:r>
+        <w:t xml:space="preserve">; </w:t>
+      </w:r>
+      <w:r>
+        <w:t xml:space="preserve">while not square(leading to some aspect ratio issues when re-sized to 32x32), and </w:t>
+      </w:r>
+      <w:r>
+        <w:t xml:space="preserve">while there are some </w:t>
+      </w:r>
+      <w:r>
+        <w:t>watermark</w:t>
+      </w:r>
+      <w:r>
+        <w:t xml:space="preserve"> artifacts, it can be seen that the effects </w:t>
+      </w:r>
+      <w:r>
+        <w:t>of these issu</w:t>
+      </w:r>
+      <w:bookmarkStart w:id="15" w:name="_GoBack"/>
+      <w:bookmarkEnd w:id="15"/>
+      <w:r>
+        <w:t xml:space="preserve">es </w:t>
+      </w:r>
+      <w:r>
+        <w:t>on classification should be minimal, once the image is re-sized to 32x32 pixels in the project code during the evaluation run</w:t>
       </w:r>
       <w:r>
         <w:t xml:space="preserve"> </w:t>
@@ -3493,7 +4034,7 @@
         <w:t>nd</w:t>
       </w:r>
       <w:r>
-        <w:t xml:space="preserve"> image below).  Perhaps more of a concern is the slight angle of the sign (skewed perhaps 5% counter-clockwise).</w:t>
+        <w:t xml:space="preserve"> image below).</w:t>
       </w:r>
     </w:p>
     <w:p>
@@ -3505,10 +4046,10 @@
           <w:noProof/>
         </w:rPr>
         <w:drawing>
-          <wp:inline distT="0" distB="0" distL="0" distR="0" wp14:anchorId="55D08461" wp14:editId="3B735222">
-            <wp:extent cx="2682240" cy="2682240"/>
+          <wp:inline distT="0" distB="0" distL="0" distR="0">
+            <wp:extent cx="4343400" cy="3741420"/>
             <wp:effectExtent l="0" t="0" r="0" b="0"/>
-            <wp:docPr id="3" name="Picture 3"/>
+            <wp:docPr id="9" name="Picture 9" descr="C:\Users\Stewartt\AppData\Local\Microsoft\Windows\INetCache\Content.Word\Capture8.jpg"/>
             <wp:cNvGraphicFramePr>
               <a:graphicFrameLocks xmlns:a="http://schemas.openxmlformats.org/drawingml/2006/main" noChangeAspect="1"/>
             </wp:cNvGraphicFramePr>
@@ -3516,7 +4057,7 @@
               <a:graphicData uri="http://schemas.openxmlformats.org/drawingml/2006/picture">
                 <pic:pic xmlns:pic="http://schemas.openxmlformats.org/drawingml/2006/picture">
                   <pic:nvPicPr>
-                    <pic:cNvPr id="0" name="Picture 3"/>
+                    <pic:cNvPr id="0" name="Picture 8" descr="C:\Users\Stewartt\AppData\Local\Microsoft\Windows\INetCache\Content.Word\Capture8.jpg"/>
                     <pic:cNvPicPr>
                       <a:picLocks noChangeAspect="1" noChangeArrowheads="1"/>
                     </pic:cNvPicPr>
@@ -3537,7 +4078,7 @@
                   <pic:spPr bwMode="auto">
                     <a:xfrm>
                       <a:off x="0" y="0"/>
-                      <a:ext cx="2682240" cy="2682240"/>
+                      <a:ext cx="4343400" cy="3741420"/>
                     </a:xfrm>
                     <a:prstGeom prst="rect">
                       <a:avLst/>
@@ -3564,10 +4105,10 @@
           <w:noProof/>
         </w:rPr>
         <w:drawing>
-          <wp:inline distT="0" distB="0" distL="0" distR="0" wp14:anchorId="597ED647" wp14:editId="71EF5AB9">
-            <wp:extent cx="628650" cy="638175"/>
-            <wp:effectExtent l="0" t="0" r="0" b="9525"/>
-            <wp:docPr id="17" name="Picture 17"/>
+          <wp:inline distT="0" distB="0" distL="0" distR="0">
+            <wp:extent cx="495300" cy="541020"/>
+            <wp:effectExtent l="0" t="0" r="0" b="0"/>
+            <wp:docPr id="6" name="Picture 6" descr="C:\Users\Stewartt\AppData\Local\Microsoft\Windows\INetCache\Content.Word\CaptureQQQ.JPG"/>
             <wp:cNvGraphicFramePr>
               <a:graphicFrameLocks xmlns:a="http://schemas.openxmlformats.org/drawingml/2006/main" noChangeAspect="1"/>
             </wp:cNvGraphicFramePr>
@@ -3575,23 +4116,36 @@
               <a:graphicData uri="http://schemas.openxmlformats.org/drawingml/2006/picture">
                 <pic:pic xmlns:pic="http://schemas.openxmlformats.org/drawingml/2006/picture">
                   <pic:nvPicPr>
-                    <pic:cNvPr id="1" name=""/>
-                    <pic:cNvPicPr/>
+                    <pic:cNvPr id="0" name="Picture 2" descr="C:\Users\Stewartt\AppData\Local\Microsoft\Windows\INetCache\Content.Word\CaptureQQQ.JPG"/>
+                    <pic:cNvPicPr>
+                      <a:picLocks noChangeAspect="1" noChangeArrowheads="1"/>
+                    </pic:cNvPicPr>
                   </pic:nvPicPr>
                   <pic:blipFill>
-                    <a:blip r:embed="rId22"/>
+                    <a:blip r:embed="rId22">
+                      <a:extLst>
+                        <a:ext uri="{28A0092B-C50C-407E-A947-70E740481C1C}">
+                          <a14:useLocalDpi xmlns:a14="http://schemas.microsoft.com/office/drawing/2010/main" val="0"/>
+                        </a:ext>
+                      </a:extLst>
+                    </a:blip>
+                    <a:srcRect/>
                     <a:stretch>
                       <a:fillRect/>
                     </a:stretch>
                   </pic:blipFill>
-                  <pic:spPr>
+                  <pic:spPr bwMode="auto">
                     <a:xfrm>
                       <a:off x="0" y="0"/>
-                      <a:ext cx="628650" cy="638175"/>
+                      <a:ext cx="495300" cy="541020"/>
                     </a:xfrm>
                     <a:prstGeom prst="rect">
                       <a:avLst/>
                     </a:prstGeom>
+                    <a:noFill/>
+                    <a:ln>
+                      <a:noFill/>
+                    </a:ln>
                   </pic:spPr>
                 </pic:pic>
               </a:graphicData>
@@ -3617,14 +4171,20 @@
       <w:pPr>
         <w:pStyle w:val="BodyText"/>
         <w:numPr>
-          <w:ilvl w:val="0"/>
-          <w:numId w:val="20"/>
+          <w:ilvl w:val="1"/>
+          <w:numId w:val="15"/>
         </w:numPr>
         <w:ind w:right="720"/>
       </w:pPr>
       <w:r>
         <w:lastRenderedPageBreak/>
-        <w:t xml:space="preserve">This image, found at </w:t>
+        <w:t xml:space="preserve">This image, </w:t>
+      </w:r>
+      <w:r>
+        <w:t xml:space="preserve">of a German Warning Sign, </w:t>
+      </w:r>
+      <w:r>
+        <w:t xml:space="preserve">found at </w:t>
       </w:r>
     </w:p>
     <w:p>
@@ -3637,7 +4197,7 @@
           <w:rPr>
             <w:rStyle w:val="Hyperlink"/>
           </w:rPr>
-          <w:t>https://previews.123rf.com/images/bwylezich/bwylezich1602/bwylezich160200111/51786163-children-crossing-German-road-sign-Stock-Photo.jpg</w:t>
+          <w:t>http://www.gettyimages.com/detail/illustration/dangerous-area-risk-of-ice-german-warning-royalty-free-illustration/472360059</w:t>
         </w:r>
       </w:hyperlink>
     </w:p>
@@ -3650,19 +4210,10 @@
         <w:t>was originally cropped</w:t>
       </w:r>
       <w:r>
-        <w:t xml:space="preserve"> and resized square to 640x640</w:t>
-      </w:r>
-      <w:r>
-        <w:t xml:space="preserve"> pixels using MS Paint</w:t>
-      </w:r>
-      <w:r>
-        <w:t xml:space="preserve">; due to the upward angle, </w:t>
-      </w:r>
-      <w:r>
-        <w:t xml:space="preserve">there are some aspect ratio artifacts, </w:t>
-      </w:r>
-      <w:r>
-        <w:t xml:space="preserve">and there are some watermark artifacts, but </w:t>
+        <w:t xml:space="preserve"> at 570x491 pixels</w:t>
+      </w:r>
+      <w:r>
+        <w:t xml:space="preserve">; there are some watermark artifacts, but </w:t>
       </w:r>
       <w:r>
         <w:t xml:space="preserve">it can be seen that the effects on classification </w:t>
@@ -3680,7 +4231,13 @@
         <w:t>nd</w:t>
       </w:r>
       <w:r>
-        <w:t xml:space="preserve"> image below).</w:t>
+        <w:t xml:space="preserve"> image below</w:t>
+      </w:r>
+      <w:r>
+        <w:t>-right</w:t>
+      </w:r>
+      <w:r>
+        <w:t>).</w:t>
       </w:r>
       <w:r>
         <w:t xml:space="preserve"> </w:t>
@@ -3696,9 +4253,9 @@
         </w:rPr>
         <w:drawing>
           <wp:inline distT="0" distB="0" distL="0" distR="0">
-            <wp:extent cx="4876800" cy="4876800"/>
+            <wp:extent cx="2987040" cy="2552700"/>
             <wp:effectExtent l="0" t="0" r="0" b="0"/>
-            <wp:docPr id="18" name="Picture 18"/>
+            <wp:docPr id="10" name="Picture 10" descr="C:\Users\Stewartt\AppData\Local\Microsoft\Windows\INetCache\Content.Word\Capture12.jpg"/>
             <wp:cNvGraphicFramePr>
               <a:graphicFrameLocks xmlns:a="http://schemas.openxmlformats.org/drawingml/2006/main" noChangeAspect="1"/>
             </wp:cNvGraphicFramePr>
@@ -3706,7 +4263,7 @@
               <a:graphicData uri="http://schemas.openxmlformats.org/drawingml/2006/picture">
                 <pic:pic xmlns:pic="http://schemas.openxmlformats.org/drawingml/2006/picture">
                   <pic:nvPicPr>
-                    <pic:cNvPr id="0" name="Picture 4"/>
+                    <pic:cNvPr id="0" name="Picture 10" descr="C:\Users\Stewartt\AppData\Local\Microsoft\Windows\INetCache\Content.Word\Capture12.jpg"/>
                     <pic:cNvPicPr>
                       <a:picLocks noChangeAspect="1" noChangeArrowheads="1"/>
                     </pic:cNvPicPr>
@@ -3727,7 +4284,7 @@
                   <pic:spPr bwMode="auto">
                     <a:xfrm>
                       <a:off x="0" y="0"/>
-                      <a:ext cx="4876800" cy="4876800"/>
+                      <a:ext cx="2987040" cy="2552700"/>
                     </a:xfrm>
                     <a:prstGeom prst="rect">
                       <a:avLst/>
@@ -3754,10 +4311,10 @@
           <w:noProof/>
         </w:rPr>
         <w:drawing>
-          <wp:inline distT="0" distB="0" distL="0" distR="0" wp14:anchorId="5202CECF" wp14:editId="50C4C7EB">
-            <wp:extent cx="590550" cy="628650"/>
+          <wp:inline distT="0" distB="0" distL="0" distR="0">
+            <wp:extent cx="628650" cy="647700"/>
             <wp:effectExtent l="0" t="0" r="0" b="0"/>
-            <wp:docPr id="19" name="Picture 19"/>
+            <wp:docPr id="11" name="Picture 11" descr="C:\Users\Stewartt\AppData\Local\Microsoft\Windows\INetCache\Content.Word\CaptureMMM.JPG"/>
             <wp:cNvGraphicFramePr>
               <a:graphicFrameLocks xmlns:a="http://schemas.openxmlformats.org/drawingml/2006/main" noChangeAspect="1"/>
             </wp:cNvGraphicFramePr>
@@ -3765,23 +4322,36 @@
               <a:graphicData uri="http://schemas.openxmlformats.org/drawingml/2006/picture">
                 <pic:pic xmlns:pic="http://schemas.openxmlformats.org/drawingml/2006/picture">
                   <pic:nvPicPr>
-                    <pic:cNvPr id="1" name=""/>
-                    <pic:cNvPicPr/>
+                    <pic:cNvPr id="0" name="Picture 12" descr="C:\Users\Stewartt\AppData\Local\Microsoft\Windows\INetCache\Content.Word\CaptureMMM.JPG"/>
+                    <pic:cNvPicPr>
+                      <a:picLocks noChangeAspect="1" noChangeArrowheads="1"/>
+                    </pic:cNvPicPr>
                   </pic:nvPicPr>
                   <pic:blipFill>
-                    <a:blip r:embed="rId25"/>
+                    <a:blip r:embed="rId25">
+                      <a:extLst>
+                        <a:ext uri="{28A0092B-C50C-407E-A947-70E740481C1C}">
+                          <a14:useLocalDpi xmlns:a14="http://schemas.microsoft.com/office/drawing/2010/main" val="0"/>
+                        </a:ext>
+                      </a:extLst>
+                    </a:blip>
+                    <a:srcRect/>
                     <a:stretch>
                       <a:fillRect/>
                     </a:stretch>
                   </pic:blipFill>
-                  <pic:spPr>
+                  <pic:spPr bwMode="auto">
                     <a:xfrm>
                       <a:off x="0" y="0"/>
-                      <a:ext cx="590550" cy="628650"/>
+                      <a:ext cx="633220" cy="652408"/>
                     </a:xfrm>
                     <a:prstGeom prst="rect">
                       <a:avLst/>
                     </a:prstGeom>
+                    <a:noFill/>
+                    <a:ln>
+                      <a:noFill/>
+                    </a:ln>
                   </pic:spPr>
                 </pic:pic>
               </a:graphicData>
@@ -3811,6 +4381,7 @@
           <w:numId w:val="15"/>
         </w:numPr>
         <w:spacing w:before="120" w:after="120" w:line="168" w:lineRule="auto"/>
+        <w:ind w:left="360"/>
         <w:rPr>
           <w:b/>
         </w:rPr>
@@ -3825,18 +4396,16 @@
     </w:p>
     <w:p>
       <w:pPr>
-        <w:pStyle w:val="Heading4"/>
-      </w:pPr>
-      <w:r>
-        <w:t>2. Discuss the model's predictions on these new traffic signs and compare the results to predicting on the test set. At a minimum, discuss what the predictions were, the accuracy on these new predictions, and compare the accuracy to the accuracy on the test set (OPTIONAL: Discuss the results in more detail as described in the "Stand Out Suggestions" part of the rubric).</w:t>
-      </w:r>
-    </w:p>
-    <w:p>
-      <w:pPr>
         <w:pStyle w:val="FirstParagraph"/>
       </w:pPr>
       <w:r>
-        <w:t>Here are the results of the prediction:</w:t>
+        <w:t>Here are the results of the prediction</w:t>
+      </w:r>
+      <w:r>
+        <w:t>s on the 5 web sample images</w:t>
+      </w:r>
+      <w:r>
+        <w:t>:</w:t>
       </w:r>
     </w:p>
     <w:tbl>
@@ -3845,8 +4414,8 @@
         <w:tblLook w:val="07E0" w:firstRow="1" w:lastRow="1" w:firstColumn="1" w:lastColumn="1" w:noHBand="1" w:noVBand="1"/>
       </w:tblPr>
       <w:tblGrid>
-        <w:gridCol w:w="1651"/>
-        <w:gridCol w:w="1651"/>
+        <w:gridCol w:w="1594"/>
+        <w:gridCol w:w="1594"/>
       </w:tblGrid>
       <w:tr>
         <w:tc>
@@ -3897,7 +4466,7 @@
               <w:jc w:val="center"/>
             </w:pPr>
             <w:r>
-              <w:t>Stop Sign</w:t>
+              <w:t>100 km/h</w:t>
             </w:r>
           </w:p>
         </w:tc>
@@ -3911,7 +4480,7 @@
               <w:jc w:val="center"/>
             </w:pPr>
             <w:r>
-              <w:t>Stop sign</w:t>
+              <w:t>80 km/h</w:t>
             </w:r>
           </w:p>
         </w:tc>
@@ -3927,7 +4496,7 @@
               <w:jc w:val="center"/>
             </w:pPr>
             <w:r>
-              <w:t>U-turn</w:t>
+              <w:t>Signal Ahead</w:t>
             </w:r>
           </w:p>
         </w:tc>
@@ -3941,7 +4510,7 @@
               <w:jc w:val="center"/>
             </w:pPr>
             <w:r>
-              <w:t>U-turn</w:t>
+              <w:t>Signal Ahead</w:t>
             </w:r>
           </w:p>
         </w:tc>
@@ -3957,7 +4526,7 @@
               <w:jc w:val="center"/>
             </w:pPr>
             <w:r>
-              <w:t>Yield</w:t>
+              <w:t>Priority Road</w:t>
             </w:r>
           </w:p>
         </w:tc>
@@ -3971,7 +4540,7 @@
               <w:jc w:val="center"/>
             </w:pPr>
             <w:r>
-              <w:t>Yield</w:t>
+              <w:t>Priority Road</w:t>
             </w:r>
           </w:p>
         </w:tc>
@@ -3987,7 +4556,7 @@
               <w:jc w:val="center"/>
             </w:pPr>
             <w:r>
-              <w:t>100 km/h</w:t>
+              <w:t>Yield</w:t>
             </w:r>
           </w:p>
         </w:tc>
@@ -4001,7 +4570,7 @@
               <w:jc w:val="center"/>
             </w:pPr>
             <w:r>
-              <w:t>Bumpy Road</w:t>
+              <w:t>Yield</w:t>
             </w:r>
           </w:p>
         </w:tc>
@@ -4017,7 +4586,7 @@
               <w:jc w:val="center"/>
             </w:pPr>
             <w:r>
-              <w:t>Slippery Road</w:t>
+              <w:t>Danger</w:t>
             </w:r>
           </w:p>
         </w:tc>
@@ -4031,7 +4600,7 @@
               <w:jc w:val="center"/>
             </w:pPr>
             <w:r>
-              <w:t>Slippery Road</w:t>
+              <w:t>Signal Ahead</w:t>
             </w:r>
           </w:p>
         </w:tc>
@@ -4040,19 +4609,53 @@
     <w:p>
       <w:pPr>
         <w:pStyle w:val="BodyText"/>
-      </w:pPr>
-      <w:r>
-        <w:t>The model was able to correctly guess 4 of the 5 traffic signs, which gives an accuracy of 80%. This compares favorably to the accuracy on the test set of ...</w:t>
-      </w:r>
-    </w:p>
-    <w:p>
-      <w:pPr>
-        <w:pStyle w:val="Heading4"/>
+        <w:spacing w:after="0"/>
+      </w:pPr>
+      <w:r>
+        <w:t xml:space="preserve">The </w:t>
+      </w:r>
+      <w:r>
+        <w:t xml:space="preserve">trained </w:t>
+      </w:r>
+      <w:r>
+        <w:t>mod</w:t>
+      </w:r>
+      <w:r>
+        <w:t>el was able to correctly guess 3</w:t>
+      </w:r>
+      <w:r>
+        <w:t xml:space="preserve"> of the 5 traffic sig</w:t>
+      </w:r>
+      <w:r>
+        <w:t>ns, which gives an accuracy of 60%. This compares to the accuracy of 86% against</w:t>
+      </w:r>
+      <w:r>
+        <w:t xml:space="preserve"> the test set </w:t>
+      </w:r>
+      <w:r>
+        <w:t>of images.</w:t>
+      </w:r>
+    </w:p>
+    <w:p>
+      <w:pPr>
+        <w:pStyle w:val="ListParagraph"/>
+        <w:numPr>
+          <w:ilvl w:val="0"/>
+          <w:numId w:val="15"/>
+        </w:numPr>
+        <w:spacing w:before="360" w:after="120" w:line="168" w:lineRule="auto"/>
+        <w:ind w:left="360"/>
+        <w:rPr>
+          <w:b/>
+        </w:rPr>
       </w:pPr>
       <w:bookmarkStart w:id="16" w:name="header-n206"/>
       <w:bookmarkEnd w:id="16"/>
       <w:r>
-        <w:t>3. Describe how certain the model is when predicting on each of the five new images by looking at the softmax probabilities for each prediction. Provide the top 5 softmax probabilities for each image along with the sign type of each probability. (OPTIONAL: as described in the "Stand Out Suggestions" part of the rubric, visualizations can also be provided such as bar charts)</w:t>
+        <w:rPr>
+          <w:b/>
+        </w:rPr>
+        <w:t>Top 5 Softmax Probabilities for Each of the 5 Sample Images.</w:t>
       </w:r>
     </w:p>
     <w:p>
@@ -4060,7 +4663,46 @@
         <w:pStyle w:val="FirstParagraph"/>
       </w:pPr>
       <w:r>
-        <w:t>The code for making predictions on my final model is located in the 11th cell of the Ipython notebook.</w:t>
+        <w:t>The c</w:t>
+      </w:r>
+      <w:r>
+        <w:t>ode for making predictions for each of the 5 sample images, with the</w:t>
+      </w:r>
+      <w:r>
+        <w:t xml:space="preserve"> </w:t>
+      </w:r>
+      <w:r>
+        <w:t xml:space="preserve">final </w:t>
+      </w:r>
+      <w:r>
+        <w:t xml:space="preserve">version of this project submission’s </w:t>
+      </w:r>
+      <w:r>
+        <w:t>model</w:t>
+      </w:r>
+      <w:r>
+        <w:t>,</w:t>
+      </w:r>
+      <w:r>
+        <w:t xml:space="preserve"> is located in the 12</w:t>
+      </w:r>
+      <w:r>
+        <w:rPr>
+          <w:vertAlign w:val="superscript"/>
+        </w:rPr>
+        <w:t>th</w:t>
+      </w:r>
+      <w:r>
+        <w:t xml:space="preserve">(last) code cell of the </w:t>
+      </w:r>
+      <w:r>
+        <w:t xml:space="preserve">submitted </w:t>
+      </w:r>
+      <w:r>
+        <w:t>Jupyter</w:t>
+      </w:r>
+      <w:r>
+        <w:t xml:space="preserve"> notebook.</w:t>
       </w:r>
     </w:p>
     <w:p>
@@ -4068,7 +4710,495 @@
         <w:pStyle w:val="BodyText"/>
       </w:pPr>
       <w:r>
-        <w:t>For the first image, the model is relatively sure that this is a stop sign (probability of 0.6), and the image does contain a stop sign. The top five soft max probabilities were</w:t>
+        <w:t>For the firs</w:t>
+      </w:r>
+      <w:r>
+        <w:t>t image, the model is somewhat sure that this is an 80 km/h sign (probability of 0.094), however, the image is a 100 km/h sign, which was the model’s 4</w:t>
+      </w:r>
+      <w:r>
+        <w:rPr>
+          <w:vertAlign w:val="superscript"/>
+        </w:rPr>
+        <w:t>th</w:t>
+      </w:r>
+      <w:r>
+        <w:t xml:space="preserve"> prediction in this case</w:t>
+      </w:r>
+      <w:r>
+        <w:t>. The top five soft max probabilities were</w:t>
+      </w:r>
+      <w:r>
+        <w:t>:</w:t>
+      </w:r>
+    </w:p>
+    <w:tbl>
+      <w:tblPr>
+        <w:tblW w:w="1415" w:type="pct"/>
+        <w:tblLook w:val="07E0" w:firstRow="1" w:lastRow="1" w:firstColumn="1" w:lastColumn="1" w:noHBand="1" w:noVBand="1"/>
+      </w:tblPr>
+      <w:tblGrid>
+        <w:gridCol w:w="1360"/>
+        <w:gridCol w:w="1595"/>
+      </w:tblGrid>
+      <w:tr>
+        <w:tc>
+          <w:tcPr>
+            <w:tcW w:w="0" w:type="auto"/>
+            <w:tcBorders>
+              <w:bottom w:val="single" w:sz="0" w:space="0" w:color="auto"/>
+            </w:tcBorders>
+            <w:vAlign w:val="bottom"/>
+          </w:tcPr>
+          <w:p>
+            <w:pPr>
+              <w:pStyle w:val="Compact"/>
+              <w:jc w:val="center"/>
+            </w:pPr>
+            <w:r>
+              <w:t>Probability</w:t>
+            </w:r>
+          </w:p>
+        </w:tc>
+        <w:tc>
+          <w:tcPr>
+            <w:tcW w:w="0" w:type="auto"/>
+            <w:tcBorders>
+              <w:bottom w:val="single" w:sz="0" w:space="0" w:color="auto"/>
+            </w:tcBorders>
+            <w:vAlign w:val="bottom"/>
+          </w:tcPr>
+          <w:p>
+            <w:pPr>
+              <w:pStyle w:val="Compact"/>
+              <w:jc w:val="center"/>
+            </w:pPr>
+            <w:r>
+              <w:t>Prediction</w:t>
+            </w:r>
+          </w:p>
+        </w:tc>
+      </w:tr>
+      <w:tr>
+        <w:tc>
+          <w:tcPr>
+            <w:tcW w:w="0" w:type="auto"/>
+          </w:tcPr>
+          <w:p>
+            <w:pPr>
+              <w:pStyle w:val="Compact"/>
+              <w:jc w:val="center"/>
+            </w:pPr>
+            <w:r>
+              <w:t>.094</w:t>
+            </w:r>
+          </w:p>
+        </w:tc>
+        <w:tc>
+          <w:tcPr>
+            <w:tcW w:w="0" w:type="auto"/>
+          </w:tcPr>
+          <w:p>
+            <w:pPr>
+              <w:pStyle w:val="Compact"/>
+              <w:jc w:val="center"/>
+            </w:pPr>
+            <w:r>
+              <w:t>80 km/h</w:t>
+            </w:r>
+          </w:p>
+        </w:tc>
+      </w:tr>
+      <w:tr>
+        <w:tc>
+          <w:tcPr>
+            <w:tcW w:w="0" w:type="auto"/>
+          </w:tcPr>
+          <w:p>
+            <w:pPr>
+              <w:pStyle w:val="Compact"/>
+              <w:jc w:val="center"/>
+            </w:pPr>
+            <w:r>
+              <w:t>.087</w:t>
+            </w:r>
+          </w:p>
+        </w:tc>
+        <w:tc>
+          <w:tcPr>
+            <w:tcW w:w="0" w:type="auto"/>
+          </w:tcPr>
+          <w:p>
+            <w:pPr>
+              <w:pStyle w:val="Compact"/>
+              <w:jc w:val="center"/>
+            </w:pPr>
+            <w:r>
+              <w:t>60 km/h</w:t>
+            </w:r>
+          </w:p>
+        </w:tc>
+      </w:tr>
+      <w:tr>
+        <w:tc>
+          <w:tcPr>
+            <w:tcW w:w="0" w:type="auto"/>
+          </w:tcPr>
+          <w:p>
+            <w:pPr>
+              <w:pStyle w:val="Compact"/>
+              <w:jc w:val="center"/>
+            </w:pPr>
+            <w:r>
+              <w:t>.067</w:t>
+            </w:r>
+          </w:p>
+        </w:tc>
+        <w:tc>
+          <w:tcPr>
+            <w:tcW w:w="0" w:type="auto"/>
+          </w:tcPr>
+          <w:p>
+            <w:pPr>
+              <w:pStyle w:val="Compact"/>
+              <w:jc w:val="center"/>
+            </w:pPr>
+            <w:r>
+              <w:t>Priority Road</w:t>
+            </w:r>
+          </w:p>
+        </w:tc>
+      </w:tr>
+      <w:tr>
+        <w:tc>
+          <w:tcPr>
+            <w:tcW w:w="0" w:type="auto"/>
+          </w:tcPr>
+          <w:p>
+            <w:pPr>
+              <w:pStyle w:val="Compact"/>
+              <w:jc w:val="center"/>
+            </w:pPr>
+            <w:r>
+              <w:t>.056</w:t>
+            </w:r>
+          </w:p>
+        </w:tc>
+        <w:tc>
+          <w:tcPr>
+            <w:tcW w:w="0" w:type="auto"/>
+          </w:tcPr>
+          <w:p>
+            <w:pPr>
+              <w:pStyle w:val="Compact"/>
+              <w:jc w:val="center"/>
+            </w:pPr>
+            <w:r>
+              <w:t>100 km/h</w:t>
+            </w:r>
+          </w:p>
+        </w:tc>
+      </w:tr>
+      <w:tr>
+        <w:tc>
+          <w:tcPr>
+            <w:tcW w:w="0" w:type="auto"/>
+          </w:tcPr>
+          <w:p>
+            <w:pPr>
+              <w:pStyle w:val="Compact"/>
+              <w:jc w:val="center"/>
+            </w:pPr>
+            <w:r>
+              <w:t>.053</w:t>
+            </w:r>
+          </w:p>
+        </w:tc>
+        <w:tc>
+          <w:tcPr>
+            <w:tcW w:w="0" w:type="auto"/>
+          </w:tcPr>
+          <w:p>
+            <w:pPr>
+              <w:pStyle w:val="Compact"/>
+              <w:jc w:val="center"/>
+            </w:pPr>
+            <w:r>
+              <w:t>120 km/h</w:t>
+            </w:r>
+          </w:p>
+        </w:tc>
+      </w:tr>
+    </w:tbl>
+    <w:p>
+      <w:pPr>
+        <w:pStyle w:val="BodyText"/>
+      </w:pPr>
+      <w:bookmarkStart w:id="17" w:name="header-n232"/>
+      <w:bookmarkEnd w:id="17"/>
+      <w:r>
+        <w:t>For the second image, the model is somewhat sure that this is a Traffic Signal Ahead sign (probabili</w:t>
+      </w:r>
+      <w:r>
+        <w:t>ty of 0.113); and indeed the image is a Traffic Signal Ahead sign</w:t>
+      </w:r>
+      <w:r>
+        <w:t>. The top five soft max probabilities were</w:t>
+      </w:r>
+      <w:r>
+        <w:t>:</w:t>
+      </w:r>
+    </w:p>
+    <w:tbl>
+      <w:tblPr>
+        <w:tblW w:w="2000" w:type="pct"/>
+        <w:tblLook w:val="07E0" w:firstRow="1" w:lastRow="1" w:firstColumn="1" w:lastColumn="1" w:noHBand="1" w:noVBand="1"/>
+      </w:tblPr>
+      <w:tblGrid>
+        <w:gridCol w:w="1360"/>
+        <w:gridCol w:w="2816"/>
+      </w:tblGrid>
+      <w:tr>
+        <w:tc>
+          <w:tcPr>
+            <w:tcW w:w="0" w:type="auto"/>
+            <w:tcBorders>
+              <w:bottom w:val="single" w:sz="0" w:space="0" w:color="auto"/>
+            </w:tcBorders>
+            <w:vAlign w:val="bottom"/>
+          </w:tcPr>
+          <w:p>
+            <w:pPr>
+              <w:pStyle w:val="Compact"/>
+              <w:jc w:val="center"/>
+            </w:pPr>
+            <w:r>
+              <w:t>Probability</w:t>
+            </w:r>
+          </w:p>
+        </w:tc>
+        <w:tc>
+          <w:tcPr>
+            <w:tcW w:w="0" w:type="auto"/>
+            <w:tcBorders>
+              <w:bottom w:val="single" w:sz="0" w:space="0" w:color="auto"/>
+            </w:tcBorders>
+            <w:vAlign w:val="bottom"/>
+          </w:tcPr>
+          <w:p>
+            <w:pPr>
+              <w:pStyle w:val="Compact"/>
+              <w:jc w:val="center"/>
+            </w:pPr>
+            <w:r>
+              <w:t>Prediction</w:t>
+            </w:r>
+          </w:p>
+        </w:tc>
+      </w:tr>
+      <w:tr>
+        <w:tc>
+          <w:tcPr>
+            <w:tcW w:w="0" w:type="auto"/>
+          </w:tcPr>
+          <w:p>
+            <w:pPr>
+              <w:pStyle w:val="Compact"/>
+              <w:jc w:val="center"/>
+            </w:pPr>
+            <w:r>
+              <w:t>.1</w:t>
+            </w:r>
+            <w:r>
+              <w:t>13</w:t>
+            </w:r>
+          </w:p>
+        </w:tc>
+        <w:tc>
+          <w:tcPr>
+            <w:tcW w:w="0" w:type="auto"/>
+          </w:tcPr>
+          <w:p>
+            <w:pPr>
+              <w:pStyle w:val="Compact"/>
+              <w:jc w:val="center"/>
+            </w:pPr>
+            <w:r>
+              <w:t>Traffic Signal Ahead</w:t>
+            </w:r>
+          </w:p>
+        </w:tc>
+      </w:tr>
+      <w:tr>
+        <w:tc>
+          <w:tcPr>
+            <w:tcW w:w="0" w:type="auto"/>
+          </w:tcPr>
+          <w:p>
+            <w:pPr>
+              <w:pStyle w:val="Compact"/>
+              <w:jc w:val="center"/>
+            </w:pPr>
+            <w:r>
+              <w:t>.091</w:t>
+            </w:r>
+          </w:p>
+        </w:tc>
+        <w:tc>
+          <w:tcPr>
+            <w:tcW w:w="0" w:type="auto"/>
+          </w:tcPr>
+          <w:p>
+            <w:pPr>
+              <w:pStyle w:val="Compact"/>
+              <w:jc w:val="center"/>
+            </w:pPr>
+            <w:r>
+              <w:t>Danger</w:t>
+            </w:r>
+          </w:p>
+        </w:tc>
+      </w:tr>
+      <w:tr>
+        <w:tc>
+          <w:tcPr>
+            <w:tcW w:w="0" w:type="auto"/>
+          </w:tcPr>
+          <w:p>
+            <w:pPr>
+              <w:pStyle w:val="Compact"/>
+              <w:jc w:val="center"/>
+            </w:pPr>
+            <w:r>
+              <w:t>.082</w:t>
+            </w:r>
+          </w:p>
+        </w:tc>
+        <w:tc>
+          <w:tcPr>
+            <w:tcW w:w="0" w:type="auto"/>
+          </w:tcPr>
+          <w:p>
+            <w:pPr>
+              <w:pStyle w:val="Compact"/>
+              <w:jc w:val="center"/>
+            </w:pPr>
+            <w:r>
+              <w:t>Priority Road</w:t>
+            </w:r>
+          </w:p>
+        </w:tc>
+      </w:tr>
+      <w:tr>
+        <w:tc>
+          <w:tcPr>
+            <w:tcW w:w="0" w:type="auto"/>
+          </w:tcPr>
+          <w:p>
+            <w:pPr>
+              <w:pStyle w:val="Compact"/>
+              <w:jc w:val="center"/>
+            </w:pPr>
+            <w:r>
+              <w:t>.068</w:t>
+            </w:r>
+          </w:p>
+        </w:tc>
+        <w:tc>
+          <w:tcPr>
+            <w:tcW w:w="0" w:type="auto"/>
+          </w:tcPr>
+          <w:p>
+            <w:pPr>
+              <w:pStyle w:val="Compact"/>
+              <w:jc w:val="center"/>
+            </w:pPr>
+            <w:r>
+              <w:t>Deer Warning</w:t>
+            </w:r>
+          </w:p>
+        </w:tc>
+      </w:tr>
+      <w:tr>
+        <w:tc>
+          <w:tcPr>
+            <w:tcW w:w="0" w:type="auto"/>
+          </w:tcPr>
+          <w:p>
+            <w:pPr>
+              <w:pStyle w:val="Compact"/>
+              <w:jc w:val="center"/>
+            </w:pPr>
+            <w:r>
+              <w:t>.053</w:t>
+            </w:r>
+          </w:p>
+        </w:tc>
+        <w:tc>
+          <w:tcPr>
+            <w:tcW w:w="0" w:type="auto"/>
+          </w:tcPr>
+          <w:p>
+            <w:pPr>
+              <w:pStyle w:val="Compact"/>
+              <w:jc w:val="center"/>
+            </w:pPr>
+            <w:r>
+              <w:t xml:space="preserve">Main Street </w:t>
+            </w:r>
+            <w:r>
+              <w:t>has Right-of-</w:t>
+            </w:r>
+            <w:r>
+              <w:t>Way</w:t>
+            </w:r>
+          </w:p>
+        </w:tc>
+      </w:tr>
+    </w:tbl>
+    <w:p>
+      <w:pPr>
+        <w:pStyle w:val="BodyText"/>
+      </w:pPr>
+    </w:p>
+    <w:p>
+      <w:pPr>
+        <w:pStyle w:val="BodyText"/>
+      </w:pPr>
+      <w:r>
+        <w:br w:type="page"/>
+      </w:r>
+    </w:p>
+    <w:p>
+      <w:pPr>
+        <w:pStyle w:val="BodyText"/>
+      </w:pPr>
+      <w:r>
+        <w:lastRenderedPageBreak/>
+        <w:t>For the third</w:t>
+      </w:r>
+      <w:r>
+        <w:t xml:space="preserve"> image, the model is relatively</w:t>
+      </w:r>
+      <w:r>
+        <w:t xml:space="preserve"> sure that this is a</w:t>
+      </w:r>
+      <w:r>
+        <w:t xml:space="preserve"> Priority Road</w:t>
+      </w:r>
+      <w:r>
+        <w:t xml:space="preserve"> sign (probabili</w:t>
+      </w:r>
+      <w:r>
+        <w:t>ty of 0.169</w:t>
+      </w:r>
+      <w:r>
+        <w:t>); and indeed the</w:t>
+      </w:r>
+      <w:r>
+        <w:t xml:space="preserve"> image is a Priority</w:t>
+      </w:r>
+      <w:r>
+        <w:t xml:space="preserve"> sign. The top five soft max probabilities were:</w:t>
       </w:r>
     </w:p>
     <w:tbl>
@@ -4078,7 +5208,7 @@
       </w:tblPr>
       <w:tblGrid>
         <w:gridCol w:w="1360"/>
-        <w:gridCol w:w="1651"/>
+        <w:gridCol w:w="2453"/>
       </w:tblGrid>
       <w:tr>
         <w:tc>
@@ -4129,7 +5259,10 @@
               <w:jc w:val="center"/>
             </w:pPr>
             <w:r>
-              <w:t>.60</w:t>
+              <w:t>.1</w:t>
+            </w:r>
+            <w:r>
+              <w:t>69</w:t>
             </w:r>
           </w:p>
         </w:tc>
@@ -4143,7 +5276,7 @@
               <w:jc w:val="center"/>
             </w:pPr>
             <w:r>
-              <w:t>Stop sign</w:t>
+              <w:t>Priority Road</w:t>
             </w:r>
           </w:p>
         </w:tc>
@@ -4159,7 +5292,7 @@
               <w:jc w:val="center"/>
             </w:pPr>
             <w:r>
-              <w:t>.20</w:t>
+              <w:t>.079</w:t>
             </w:r>
           </w:p>
         </w:tc>
@@ -4173,7 +5306,7 @@
               <w:jc w:val="center"/>
             </w:pPr>
             <w:r>
-              <w:t>U-turn</w:t>
+              <w:t>Yield</w:t>
             </w:r>
           </w:p>
         </w:tc>
@@ -4189,7 +5322,7 @@
               <w:jc w:val="center"/>
             </w:pPr>
             <w:r>
-              <w:t>.05</w:t>
+              <w:t>.065</w:t>
             </w:r>
           </w:p>
         </w:tc>
@@ -4203,7 +5336,7 @@
               <w:jc w:val="center"/>
             </w:pPr>
             <w:r>
-              <w:t>Yield</w:t>
+              <w:t>No Passing for Trucks</w:t>
             </w:r>
           </w:p>
         </w:tc>
@@ -4219,7 +5352,7 @@
               <w:jc w:val="center"/>
             </w:pPr>
             <w:r>
-              <w:t>.04</w:t>
+              <w:t>.061</w:t>
             </w:r>
           </w:p>
         </w:tc>
@@ -4233,7 +5366,7 @@
               <w:jc w:val="center"/>
             </w:pPr>
             <w:r>
-              <w:t>Bumpy Road</w:t>
+              <w:t>Traffic Signal Ahead</w:t>
             </w:r>
           </w:p>
         </w:tc>
@@ -4249,7 +5382,7 @@
               <w:jc w:val="center"/>
             </w:pPr>
             <w:r>
-              <w:t>.01</w:t>
+              <w:t>.045</w:t>
             </w:r>
           </w:p>
         </w:tc>
@@ -4263,56 +5396,443 @@
               <w:jc w:val="center"/>
             </w:pPr>
             <w:r>
-              <w:t>Slippery Road</w:t>
+              <w:t>80 km/h</w:t>
             </w:r>
           </w:p>
         </w:tc>
       </w:tr>
     </w:tbl>
+    <w:p/>
     <w:p>
       <w:pPr>
         <w:pStyle w:val="BodyText"/>
       </w:pPr>
       <w:r>
-        <w:t xml:space="preserve">For the second image ... </w:t>
-      </w:r>
-    </w:p>
-    <w:p>
-      <w:pPr>
-        <w:rPr>
-          <w:rFonts w:asciiTheme="majorHAnsi" w:eastAsiaTheme="majorEastAsia" w:hAnsiTheme="majorHAnsi" w:cstheme="majorBidi"/>
-          <w:b/>
-          <w:bCs/>
-          <w:color w:val="4F81BD" w:themeColor="accent1"/>
-          <w:sz w:val="28"/>
-          <w:szCs w:val="28"/>
-        </w:rPr>
-      </w:pPr>
-      <w:bookmarkStart w:id="17" w:name="header-n232"/>
-      <w:bookmarkEnd w:id="17"/>
-      <w:r>
-        <w:br w:type="page"/>
-      </w:r>
-    </w:p>
-    <w:p>
-      <w:pPr>
-        <w:pStyle w:val="Heading3"/>
-      </w:pPr>
-      <w:r>
-        <w:lastRenderedPageBreak/>
-        <w:t>(Optional) Visualizing the Neural Network (See Step 4 of the Ipython notebook for more details)</w:t>
-      </w:r>
-    </w:p>
-    <w:p>
-      <w:pPr>
-        <w:pStyle w:val="Heading4"/>
-      </w:pPr>
-      <w:bookmarkStart w:id="18" w:name="header-n233"/>
-      <w:bookmarkEnd w:id="18"/>
-      <w:r>
-        <w:t>1. Discuss the visual output of your trained network's feature maps. What characteristics did the neural network use to make classifications?</w:t>
-      </w:r>
-    </w:p>
+        <w:t>For the fourth image, the model is relatively sure that this is a</w:t>
+      </w:r>
+      <w:r>
+        <w:t xml:space="preserve"> Yield</w:t>
+      </w:r>
+      <w:r>
+        <w:t xml:space="preserve"> sign (probabili</w:t>
+      </w:r>
+      <w:r>
+        <w:t>ty of 0.136</w:t>
+      </w:r>
+      <w:r>
+        <w:t>); and indeed the</w:t>
+      </w:r>
+      <w:r>
+        <w:t xml:space="preserve"> image is a Yield</w:t>
+      </w:r>
+      <w:r>
+        <w:t xml:space="preserve"> sign. The top five soft max probabilities were:</w:t>
+      </w:r>
+    </w:p>
+    <w:tbl>
+      <w:tblPr>
+        <w:tblW w:w="1826" w:type="pct"/>
+        <w:tblLook w:val="07E0" w:firstRow="1" w:lastRow="1" w:firstColumn="1" w:lastColumn="1" w:noHBand="1" w:noVBand="1"/>
+      </w:tblPr>
+      <w:tblGrid>
+        <w:gridCol w:w="1360"/>
+        <w:gridCol w:w="2453"/>
+      </w:tblGrid>
+      <w:tr>
+        <w:tc>
+          <w:tcPr>
+            <w:tcW w:w="0" w:type="auto"/>
+            <w:tcBorders>
+              <w:bottom w:val="single" w:sz="0" w:space="0" w:color="auto"/>
+            </w:tcBorders>
+            <w:vAlign w:val="bottom"/>
+          </w:tcPr>
+          <w:p>
+            <w:pPr>
+              <w:pStyle w:val="Compact"/>
+              <w:jc w:val="center"/>
+            </w:pPr>
+            <w:r>
+              <w:t>Probability</w:t>
+            </w:r>
+          </w:p>
+        </w:tc>
+        <w:tc>
+          <w:tcPr>
+            <w:tcW w:w="0" w:type="auto"/>
+            <w:tcBorders>
+              <w:bottom w:val="single" w:sz="0" w:space="0" w:color="auto"/>
+            </w:tcBorders>
+            <w:vAlign w:val="bottom"/>
+          </w:tcPr>
+          <w:p>
+            <w:pPr>
+              <w:pStyle w:val="Compact"/>
+              <w:jc w:val="center"/>
+            </w:pPr>
+            <w:r>
+              <w:t>Prediction</w:t>
+            </w:r>
+          </w:p>
+        </w:tc>
+      </w:tr>
+      <w:tr>
+        <w:tc>
+          <w:tcPr>
+            <w:tcW w:w="0" w:type="auto"/>
+          </w:tcPr>
+          <w:p>
+            <w:pPr>
+              <w:pStyle w:val="Compact"/>
+              <w:jc w:val="center"/>
+            </w:pPr>
+            <w:r>
+              <w:t>.136</w:t>
+            </w:r>
+          </w:p>
+        </w:tc>
+        <w:tc>
+          <w:tcPr>
+            <w:tcW w:w="0" w:type="auto"/>
+          </w:tcPr>
+          <w:p>
+            <w:pPr>
+              <w:pStyle w:val="Compact"/>
+              <w:jc w:val="center"/>
+            </w:pPr>
+            <w:r>
+              <w:t>Yield</w:t>
+            </w:r>
+          </w:p>
+        </w:tc>
+      </w:tr>
+      <w:tr>
+        <w:tc>
+          <w:tcPr>
+            <w:tcW w:w="0" w:type="auto"/>
+          </w:tcPr>
+          <w:p>
+            <w:pPr>
+              <w:pStyle w:val="Compact"/>
+              <w:jc w:val="center"/>
+            </w:pPr>
+            <w:r>
+              <w:t>.101</w:t>
+            </w:r>
+          </w:p>
+        </w:tc>
+        <w:tc>
+          <w:tcPr>
+            <w:tcW w:w="0" w:type="auto"/>
+          </w:tcPr>
+          <w:p>
+            <w:pPr>
+              <w:pStyle w:val="Compact"/>
+              <w:jc w:val="center"/>
+            </w:pPr>
+            <w:r>
+              <w:t>Priority Road</w:t>
+            </w:r>
+          </w:p>
+        </w:tc>
+      </w:tr>
+      <w:tr>
+        <w:tc>
+          <w:tcPr>
+            <w:tcW w:w="0" w:type="auto"/>
+          </w:tcPr>
+          <w:p>
+            <w:pPr>
+              <w:pStyle w:val="Compact"/>
+              <w:jc w:val="center"/>
+            </w:pPr>
+            <w:r>
+              <w:t>.068</w:t>
+            </w:r>
+          </w:p>
+        </w:tc>
+        <w:tc>
+          <w:tcPr>
+            <w:tcW w:w="0" w:type="auto"/>
+          </w:tcPr>
+          <w:p>
+            <w:pPr>
+              <w:pStyle w:val="Compact"/>
+              <w:jc w:val="center"/>
+            </w:pPr>
+            <w:r>
+              <w:t>Traffic Signal Ahead</w:t>
+            </w:r>
+          </w:p>
+        </w:tc>
+      </w:tr>
+      <w:tr>
+        <w:tc>
+          <w:tcPr>
+            <w:tcW w:w="0" w:type="auto"/>
+          </w:tcPr>
+          <w:p>
+            <w:pPr>
+              <w:pStyle w:val="Compact"/>
+              <w:jc w:val="center"/>
+            </w:pPr>
+            <w:r>
+              <w:t>.048</w:t>
+            </w:r>
+          </w:p>
+        </w:tc>
+        <w:tc>
+          <w:tcPr>
+            <w:tcW w:w="0" w:type="auto"/>
+          </w:tcPr>
+          <w:p>
+            <w:pPr>
+              <w:pStyle w:val="Compact"/>
+              <w:jc w:val="center"/>
+            </w:pPr>
+            <w:r>
+              <w:t>Construction Site</w:t>
+            </w:r>
+          </w:p>
+        </w:tc>
+      </w:tr>
+      <w:tr>
+        <w:tc>
+          <w:tcPr>
+            <w:tcW w:w="0" w:type="auto"/>
+          </w:tcPr>
+          <w:p>
+            <w:pPr>
+              <w:pStyle w:val="Compact"/>
+              <w:jc w:val="center"/>
+            </w:pPr>
+            <w:r>
+              <w:t>.047</w:t>
+            </w:r>
+          </w:p>
+        </w:tc>
+        <w:tc>
+          <w:tcPr>
+            <w:tcW w:w="0" w:type="auto"/>
+          </w:tcPr>
+          <w:p>
+            <w:pPr>
+              <w:pStyle w:val="Compact"/>
+              <w:jc w:val="center"/>
+            </w:pPr>
+            <w:r>
+              <w:t>No Passing for Trucks</w:t>
+            </w:r>
+          </w:p>
+        </w:tc>
+      </w:tr>
+    </w:tbl>
+    <w:p>
+      <w:pPr>
+        <w:pStyle w:val="BodyText"/>
+      </w:pPr>
+      <w:r>
+        <w:t>For the fifth image, the model is somewhat sure that this is a Traffic Signal Ahead sign (probability of 0.097); yet the actual sign in the image is the somewhat-similar Danger sign, with was the model’s second prediction. The top five soft max probabilities were:</w:t>
+      </w:r>
+    </w:p>
+    <w:tbl>
+      <w:tblPr>
+        <w:tblW w:w="0" w:type="pct"/>
+        <w:tblLook w:val="07E0" w:firstRow="1" w:lastRow="1" w:firstColumn="1" w:lastColumn="1" w:noHBand="1" w:noVBand="1"/>
+      </w:tblPr>
+      <w:tblGrid>
+        <w:gridCol w:w="1360"/>
+        <w:gridCol w:w="2269"/>
+      </w:tblGrid>
+      <w:tr>
+        <w:tc>
+          <w:tcPr>
+            <w:tcW w:w="0" w:type="auto"/>
+            <w:tcBorders>
+              <w:bottom w:val="single" w:sz="0" w:space="0" w:color="auto"/>
+            </w:tcBorders>
+            <w:vAlign w:val="bottom"/>
+          </w:tcPr>
+          <w:p>
+            <w:pPr>
+              <w:pStyle w:val="Compact"/>
+              <w:jc w:val="center"/>
+            </w:pPr>
+            <w:r>
+              <w:t>Probability</w:t>
+            </w:r>
+          </w:p>
+        </w:tc>
+        <w:tc>
+          <w:tcPr>
+            <w:tcW w:w="0" w:type="auto"/>
+            <w:tcBorders>
+              <w:bottom w:val="single" w:sz="0" w:space="0" w:color="auto"/>
+            </w:tcBorders>
+            <w:vAlign w:val="bottom"/>
+          </w:tcPr>
+          <w:p>
+            <w:pPr>
+              <w:pStyle w:val="Compact"/>
+              <w:jc w:val="center"/>
+            </w:pPr>
+            <w:r>
+              <w:t>Prediction</w:t>
+            </w:r>
+          </w:p>
+        </w:tc>
+      </w:tr>
+      <w:tr>
+        <w:tc>
+          <w:tcPr>
+            <w:tcW w:w="0" w:type="auto"/>
+          </w:tcPr>
+          <w:p>
+            <w:pPr>
+              <w:pStyle w:val="Compact"/>
+              <w:jc w:val="center"/>
+            </w:pPr>
+            <w:r>
+              <w:t>.097</w:t>
+            </w:r>
+          </w:p>
+        </w:tc>
+        <w:tc>
+          <w:tcPr>
+            <w:tcW w:w="0" w:type="auto"/>
+          </w:tcPr>
+          <w:p>
+            <w:pPr>
+              <w:pStyle w:val="Compact"/>
+              <w:jc w:val="center"/>
+            </w:pPr>
+            <w:r>
+              <w:t>Traffic Signal Ahead</w:t>
+            </w:r>
+          </w:p>
+        </w:tc>
+      </w:tr>
+      <w:tr>
+        <w:tc>
+          <w:tcPr>
+            <w:tcW w:w="0" w:type="auto"/>
+          </w:tcPr>
+          <w:p>
+            <w:pPr>
+              <w:pStyle w:val="Compact"/>
+              <w:jc w:val="center"/>
+            </w:pPr>
+            <w:r>
+              <w:t>.092</w:t>
+            </w:r>
+          </w:p>
+        </w:tc>
+        <w:tc>
+          <w:tcPr>
+            <w:tcW w:w="0" w:type="auto"/>
+          </w:tcPr>
+          <w:p>
+            <w:pPr>
+              <w:pStyle w:val="Compact"/>
+              <w:jc w:val="center"/>
+            </w:pPr>
+            <w:r>
+              <w:t>Danger</w:t>
+            </w:r>
+          </w:p>
+        </w:tc>
+      </w:tr>
+      <w:tr>
+        <w:tc>
+          <w:tcPr>
+            <w:tcW w:w="0" w:type="auto"/>
+          </w:tcPr>
+          <w:p>
+            <w:pPr>
+              <w:pStyle w:val="Compact"/>
+              <w:jc w:val="center"/>
+            </w:pPr>
+            <w:r>
+              <w:t>.082</w:t>
+            </w:r>
+          </w:p>
+        </w:tc>
+        <w:tc>
+          <w:tcPr>
+            <w:tcW w:w="0" w:type="auto"/>
+          </w:tcPr>
+          <w:p>
+            <w:pPr>
+              <w:pStyle w:val="Compact"/>
+              <w:jc w:val="center"/>
+            </w:pPr>
+            <w:r>
+              <w:t>Priority Road</w:t>
+            </w:r>
+          </w:p>
+        </w:tc>
+      </w:tr>
+      <w:tr>
+        <w:tc>
+          <w:tcPr>
+            <w:tcW w:w="0" w:type="auto"/>
+          </w:tcPr>
+          <w:p>
+            <w:pPr>
+              <w:pStyle w:val="Compact"/>
+              <w:jc w:val="center"/>
+            </w:pPr>
+            <w:r>
+              <w:t>.054</w:t>
+            </w:r>
+          </w:p>
+        </w:tc>
+        <w:tc>
+          <w:tcPr>
+            <w:tcW w:w="0" w:type="auto"/>
+          </w:tcPr>
+          <w:p>
+            <w:pPr>
+              <w:pStyle w:val="Compact"/>
+              <w:jc w:val="center"/>
+            </w:pPr>
+            <w:r>
+              <w:t>Deer Warning</w:t>
+            </w:r>
+          </w:p>
+        </w:tc>
+      </w:tr>
+      <w:tr>
+        <w:tc>
+          <w:tcPr>
+            <w:tcW w:w="0" w:type="auto"/>
+          </w:tcPr>
+          <w:p>
+            <w:pPr>
+              <w:pStyle w:val="Compact"/>
+              <w:jc w:val="center"/>
+            </w:pPr>
+            <w:r>
+              <w:t>.050</w:t>
+            </w:r>
+          </w:p>
+        </w:tc>
+        <w:tc>
+          <w:tcPr>
+            <w:tcW w:w="0" w:type="auto"/>
+          </w:tcPr>
+          <w:p>
+            <w:pPr>
+              <w:pStyle w:val="Compact"/>
+              <w:jc w:val="center"/>
+            </w:pPr>
+            <w:r>
+              <w:t>Yield</w:t>
+            </w:r>
+          </w:p>
+        </w:tc>
+      </w:tr>
+    </w:tbl>
     <w:p>
       <w:r>
         <w:br w:type="page"/>
@@ -4324,7 +5844,7 @@
         <w:rPr>
           <w:rFonts w:asciiTheme="majorHAnsi" w:hAnsiTheme="majorHAnsi" w:cstheme="majorHAnsi"/>
           <w:b/>
-          <w:color w:val="4F81BD" w:themeColor="accent1"/>
+          <w:color w:val="000000" w:themeColor="text1"/>
           <w:sz w:val="32"/>
           <w:szCs w:val="32"/>
         </w:rPr>
@@ -4333,7 +5853,7 @@
         <w:rPr>
           <w:rFonts w:asciiTheme="majorHAnsi" w:hAnsiTheme="majorHAnsi" w:cstheme="majorHAnsi"/>
           <w:b/>
-          <w:color w:val="4F81BD" w:themeColor="accent1"/>
+          <w:color w:val="000000" w:themeColor="text1"/>
           <w:sz w:val="32"/>
           <w:szCs w:val="32"/>
         </w:rPr>
@@ -4550,6 +6070,138 @@
                 <w:sz w:val="21"/>
                 <w:szCs w:val="21"/>
               </w:rPr>
+              <w:t>[Ansbach</w:t>
+            </w:r>
+            <w:r>
+              <w:rPr>
+                <w:rFonts w:ascii="Helvetica" w:eastAsia="Times New Roman" w:hAnsi="Helvetica" w:cs="Helvetica"/>
+                <w:color w:val="000000"/>
+                <w:spacing w:val="-2"/>
+                <w:sz w:val="21"/>
+                <w:szCs w:val="21"/>
+              </w:rPr>
+              <w:t>]</w:t>
+            </w:r>
+          </w:p>
+        </w:tc>
+        <w:tc>
+          <w:tcPr>
+            <w:tcW w:w="0" w:type="auto"/>
+            <w:tcBorders>
+              <w:top w:val="nil"/>
+              <w:left w:val="nil"/>
+              <w:bottom w:val="nil"/>
+              <w:right w:val="nil"/>
+            </w:tcBorders>
+            <w:shd w:val="clear" w:color="auto" w:fill="FFFFFF"/>
+            <w:tcMar>
+              <w:top w:w="15" w:type="dxa"/>
+              <w:left w:w="75" w:type="dxa"/>
+              <w:bottom w:w="15" w:type="dxa"/>
+              <w:right w:w="120" w:type="dxa"/>
+            </w:tcMar>
+            <w:vAlign w:val="center"/>
+          </w:tcPr>
+          <w:p>
+            <w:pPr>
+              <w:spacing w:before="240" w:after="100" w:afterAutospacing="1"/>
+            </w:pPr>
+            <w:r>
+              <w:rPr>
+                <w:rFonts w:ascii="Helvetica" w:hAnsi="Helvetica" w:cs="Helvetica"/>
+                <w:sz w:val="21"/>
+                <w:szCs w:val="21"/>
+              </w:rPr>
+              <w:t>US Army</w:t>
+            </w:r>
+            <w:r>
+              <w:rPr>
+                <w:rFonts w:ascii="Helvetica" w:hAnsi="Helvetica" w:cs="Helvetica"/>
+                <w:sz w:val="21"/>
+                <w:szCs w:val="21"/>
+              </w:rPr>
+              <w:t xml:space="preserve"> Garrison Ansbach;</w:t>
+            </w:r>
+            <w:r>
+              <w:rPr>
+                <w:rFonts w:ascii="Helvetica" w:hAnsi="Helvetica" w:cs="Helvetica"/>
+                <w:sz w:val="21"/>
+                <w:szCs w:val="21"/>
+              </w:rPr>
+              <w:t xml:space="preserve"> “</w:t>
+            </w:r>
+            <w:r>
+              <w:rPr>
+                <w:rFonts w:ascii="Helvetica" w:hAnsi="Helvetica" w:cs="Helvetica"/>
+                <w:sz w:val="21"/>
+                <w:szCs w:val="21"/>
+              </w:rPr>
+              <w:t xml:space="preserve">FOR SAFETY </w:t>
+            </w:r>
+            <w:r>
+              <w:rPr>
+                <w:rFonts w:ascii="Helvetica" w:hAnsi="Helvetica" w:cs="Helvetica"/>
+                <w:sz w:val="21"/>
+                <w:szCs w:val="21"/>
+              </w:rPr>
+              <w:t>You must KNOW German Traffic Signs” Pamphlet.  USAREUR POSTER 190-34-12, Jan, 2001;</w:t>
+            </w:r>
+            <w:r>
+              <w:rPr>
+                <w:rFonts w:ascii="Helvetica" w:hAnsi="Helvetica" w:cs="Helvetica"/>
+              </w:rPr>
+              <w:t xml:space="preserve"> </w:t>
+            </w:r>
+            <w:hyperlink r:id="rId27" w:history="1">
+              <w:r>
+                <w:rPr>
+                  <w:rStyle w:val="Hyperlink"/>
+                  <w:sz w:val="20"/>
+                  <w:szCs w:val="20"/>
+                </w:rPr>
+                <w:t>http://www.ansbach.army.mil/documents/EuropeanRoadSignsPamphlet.pdf</w:t>
+              </w:r>
+            </w:hyperlink>
+          </w:p>
+        </w:tc>
+      </w:tr>
+      <w:tr>
+        <w:tc>
+          <w:tcPr>
+            <w:tcW w:w="0" w:type="auto"/>
+            <w:tcBorders>
+              <w:top w:val="nil"/>
+              <w:left w:val="nil"/>
+              <w:bottom w:val="nil"/>
+              <w:right w:val="nil"/>
+            </w:tcBorders>
+            <w:shd w:val="clear" w:color="auto" w:fill="FFFFFF"/>
+            <w:tcMar>
+              <w:top w:w="15" w:type="dxa"/>
+              <w:left w:w="75" w:type="dxa"/>
+              <w:bottom w:w="15" w:type="dxa"/>
+              <w:right w:w="120" w:type="dxa"/>
+            </w:tcMar>
+            <w:vAlign w:val="center"/>
+          </w:tcPr>
+          <w:p>
+            <w:pPr>
+              <w:spacing w:before="100" w:beforeAutospacing="1" w:after="100" w:afterAutospacing="1"/>
+              <w:rPr>
+                <w:rFonts w:ascii="Helvetica" w:eastAsia="Times New Roman" w:hAnsi="Helvetica" w:cs="Helvetica"/>
+                <w:color w:val="26282A"/>
+                <w:sz w:val="20"/>
+                <w:szCs w:val="20"/>
+              </w:rPr>
+            </w:pPr>
+            <w:r>
+              <w:rPr>
+                <w:rFonts w:ascii="Helvetica" w:eastAsia="Times New Roman" w:hAnsi="Helvetica" w:cs="Helvetica"/>
+                <w:color w:val="000000"/>
+                <w:spacing w:val="-2"/>
+                <w:sz w:val="21"/>
+                <w:szCs w:val="21"/>
+              </w:rPr>
               <w:t>[LeCun98]</w:t>
             </w:r>
           </w:p>
@@ -4712,7 +6364,7 @@
               </w:rPr>
               <w:t xml:space="preserve"> </w:t>
             </w:r>
-            <w:hyperlink r:id="rId27" w:history="1">
+            <w:hyperlink r:id="rId28" w:history="1">
               <w:r>
                 <w:rPr>
                   <w:rStyle w:val="Hyperlink"/>
@@ -5386,6 +7038,101 @@
     </w:lvl>
   </w:abstractNum>
   <w:abstractNum w:abstractNumId="6" w15:restartNumberingAfterBreak="0">
+    <w:nsid w:val="34D57F17"/>
+    <w:multiLevelType w:val="hybridMultilevel"/>
+    <w:tmpl w:val="BB78A360"/>
+    <w:lvl w:ilvl="0" w:tplc="17B834A0">
+      <w:start w:val="1"/>
+      <w:numFmt w:val="decimal"/>
+      <w:lvlText w:val="%1."/>
+      <w:lvlJc w:val="left"/>
+      <w:pPr>
+        <w:ind w:left="720" w:hanging="360"/>
+      </w:pPr>
+      <w:rPr>
+        <w:rFonts w:hint="default"/>
+        <w:b/>
+        <w:color w:val="000000" w:themeColor="text1"/>
+      </w:rPr>
+    </w:lvl>
+    <w:lvl w:ilvl="1" w:tplc="0D40AD88">
+      <w:start w:val="1"/>
+      <w:numFmt w:val="lowerLetter"/>
+      <w:lvlText w:val="%2."/>
+      <w:lvlJc w:val="left"/>
+      <w:pPr>
+        <w:ind w:left="1440" w:hanging="360"/>
+      </w:pPr>
+      <w:rPr>
+        <w:b w:val="0"/>
+        <w:color w:val="000000" w:themeColor="text1"/>
+      </w:rPr>
+    </w:lvl>
+    <w:lvl w:ilvl="2" w:tplc="0409001B" w:tentative="1">
+      <w:start w:val="1"/>
+      <w:numFmt w:val="lowerRoman"/>
+      <w:lvlText w:val="%3."/>
+      <w:lvlJc w:val="right"/>
+      <w:pPr>
+        <w:ind w:left="2160" w:hanging="180"/>
+      </w:pPr>
+    </w:lvl>
+    <w:lvl w:ilvl="3" w:tplc="0409000F" w:tentative="1">
+      <w:start w:val="1"/>
+      <w:numFmt w:val="decimal"/>
+      <w:lvlText w:val="%4."/>
+      <w:lvlJc w:val="left"/>
+      <w:pPr>
+        <w:ind w:left="2880" w:hanging="360"/>
+      </w:pPr>
+    </w:lvl>
+    <w:lvl w:ilvl="4" w:tplc="04090019" w:tentative="1">
+      <w:start w:val="1"/>
+      <w:numFmt w:val="lowerLetter"/>
+      <w:lvlText w:val="%5."/>
+      <w:lvlJc w:val="left"/>
+      <w:pPr>
+        <w:ind w:left="3600" w:hanging="360"/>
+      </w:pPr>
+    </w:lvl>
+    <w:lvl w:ilvl="5" w:tplc="0409001B" w:tentative="1">
+      <w:start w:val="1"/>
+      <w:numFmt w:val="lowerRoman"/>
+      <w:lvlText w:val="%6."/>
+      <w:lvlJc w:val="right"/>
+      <w:pPr>
+        <w:ind w:left="4320" w:hanging="180"/>
+      </w:pPr>
+    </w:lvl>
+    <w:lvl w:ilvl="6" w:tplc="0409000F" w:tentative="1">
+      <w:start w:val="1"/>
+      <w:numFmt w:val="decimal"/>
+      <w:lvlText w:val="%7."/>
+      <w:lvlJc w:val="left"/>
+      <w:pPr>
+        <w:ind w:left="5040" w:hanging="360"/>
+      </w:pPr>
+    </w:lvl>
+    <w:lvl w:ilvl="7" w:tplc="04090019" w:tentative="1">
+      <w:start w:val="1"/>
+      <w:numFmt w:val="lowerLetter"/>
+      <w:lvlText w:val="%8."/>
+      <w:lvlJc w:val="left"/>
+      <w:pPr>
+        <w:ind w:left="5760" w:hanging="360"/>
+      </w:pPr>
+    </w:lvl>
+    <w:lvl w:ilvl="8" w:tplc="0409001B" w:tentative="1">
+      <w:start w:val="1"/>
+      <w:numFmt w:val="lowerRoman"/>
+      <w:lvlText w:val="%9."/>
+      <w:lvlJc w:val="right"/>
+      <w:pPr>
+        <w:ind w:left="6480" w:hanging="180"/>
+      </w:pPr>
+    </w:lvl>
+  </w:abstractNum>
+  <w:abstractNum w:abstractNumId="7" w15:restartNumberingAfterBreak="0">
     <w:nsid w:val="39AA6B7F"/>
     <w:multiLevelType w:val="hybridMultilevel"/>
     <w:tmpl w:val="83585A4C"/>
@@ -5475,7 +7222,7 @@
       </w:pPr>
     </w:lvl>
   </w:abstractNum>
-  <w:abstractNum w:abstractNumId="7" w15:restartNumberingAfterBreak="0">
+  <w:abstractNum w:abstractNumId="8" w15:restartNumberingAfterBreak="0">
     <w:nsid w:val="3BC70166"/>
     <w:multiLevelType w:val="hybridMultilevel"/>
     <w:tmpl w:val="CC0ED5D6"/>
@@ -5566,7 +7313,7 @@
       </w:pPr>
     </w:lvl>
   </w:abstractNum>
-  <w:abstractNum w:abstractNumId="8" w15:restartNumberingAfterBreak="0">
+  <w:abstractNum w:abstractNumId="9" w15:restartNumberingAfterBreak="0">
     <w:nsid w:val="44401F19"/>
     <w:multiLevelType w:val="hybridMultilevel"/>
     <w:tmpl w:val="BB78A360"/>
@@ -5661,7 +7408,7 @@
       </w:pPr>
     </w:lvl>
   </w:abstractNum>
-  <w:abstractNum w:abstractNumId="9" w15:restartNumberingAfterBreak="0">
+  <w:abstractNum w:abstractNumId="10" w15:restartNumberingAfterBreak="0">
     <w:nsid w:val="4C0E734B"/>
     <w:multiLevelType w:val="hybridMultilevel"/>
     <w:tmpl w:val="CC0ED5D6"/>
@@ -5752,7 +7499,7 @@
       </w:pPr>
     </w:lvl>
   </w:abstractNum>
-  <w:abstractNum w:abstractNumId="10" w15:restartNumberingAfterBreak="0">
+  <w:abstractNum w:abstractNumId="11" w15:restartNumberingAfterBreak="0">
     <w:nsid w:val="50D11850"/>
     <w:multiLevelType w:val="hybridMultilevel"/>
     <w:tmpl w:val="22AA1FB4"/>
@@ -5841,7 +7588,7 @@
       </w:pPr>
     </w:lvl>
   </w:abstractNum>
-  <w:abstractNum w:abstractNumId="11" w15:restartNumberingAfterBreak="0">
+  <w:abstractNum w:abstractNumId="12" w15:restartNumberingAfterBreak="0">
     <w:nsid w:val="52C52097"/>
     <w:multiLevelType w:val="hybridMultilevel"/>
     <w:tmpl w:val="0292F042"/>
@@ -5931,7 +7678,7 @@
       </w:pPr>
     </w:lvl>
   </w:abstractNum>
-  <w:abstractNum w:abstractNumId="12" w15:restartNumberingAfterBreak="0">
+  <w:abstractNum w:abstractNumId="13" w15:restartNumberingAfterBreak="0">
     <w:nsid w:val="53564281"/>
     <w:multiLevelType w:val="hybridMultilevel"/>
     <w:tmpl w:val="DCD207C0"/>
@@ -6020,7 +7767,96 @@
       </w:pPr>
     </w:lvl>
   </w:abstractNum>
-  <w:abstractNum w:abstractNumId="13" w15:restartNumberingAfterBreak="0">
+  <w:abstractNum w:abstractNumId="14" w15:restartNumberingAfterBreak="0">
+    <w:nsid w:val="567D5036"/>
+    <w:multiLevelType w:val="hybridMultilevel"/>
+    <w:tmpl w:val="B0A4099E"/>
+    <w:lvl w:ilvl="0" w:tplc="0409000F">
+      <w:start w:val="1"/>
+      <w:numFmt w:val="decimal"/>
+      <w:lvlText w:val="%1."/>
+      <w:lvlJc w:val="left"/>
+      <w:pPr>
+        <w:ind w:left="720" w:hanging="360"/>
+      </w:pPr>
+      <w:rPr>
+        <w:rFonts w:hint="default"/>
+      </w:rPr>
+    </w:lvl>
+    <w:lvl w:ilvl="1" w:tplc="04090019" w:tentative="1">
+      <w:start w:val="1"/>
+      <w:numFmt w:val="lowerLetter"/>
+      <w:lvlText w:val="%2."/>
+      <w:lvlJc w:val="left"/>
+      <w:pPr>
+        <w:ind w:left="1440" w:hanging="360"/>
+      </w:pPr>
+    </w:lvl>
+    <w:lvl w:ilvl="2" w:tplc="0409001B" w:tentative="1">
+      <w:start w:val="1"/>
+      <w:numFmt w:val="lowerRoman"/>
+      <w:lvlText w:val="%3."/>
+      <w:lvlJc w:val="right"/>
+      <w:pPr>
+        <w:ind w:left="2160" w:hanging="180"/>
+      </w:pPr>
+    </w:lvl>
+    <w:lvl w:ilvl="3" w:tplc="0409000F" w:tentative="1">
+      <w:start w:val="1"/>
+      <w:numFmt w:val="decimal"/>
+      <w:lvlText w:val="%4."/>
+      <w:lvlJc w:val="left"/>
+      <w:pPr>
+        <w:ind w:left="2880" w:hanging="360"/>
+      </w:pPr>
+    </w:lvl>
+    <w:lvl w:ilvl="4" w:tplc="04090019" w:tentative="1">
+      <w:start w:val="1"/>
+      <w:numFmt w:val="lowerLetter"/>
+      <w:lvlText w:val="%5."/>
+      <w:lvlJc w:val="left"/>
+      <w:pPr>
+        <w:ind w:left="3600" w:hanging="360"/>
+      </w:pPr>
+    </w:lvl>
+    <w:lvl w:ilvl="5" w:tplc="0409001B" w:tentative="1">
+      <w:start w:val="1"/>
+      <w:numFmt w:val="lowerRoman"/>
+      <w:lvlText w:val="%6."/>
+      <w:lvlJc w:val="right"/>
+      <w:pPr>
+        <w:ind w:left="4320" w:hanging="180"/>
+      </w:pPr>
+    </w:lvl>
+    <w:lvl w:ilvl="6" w:tplc="0409000F" w:tentative="1">
+      <w:start w:val="1"/>
+      <w:numFmt w:val="decimal"/>
+      <w:lvlText w:val="%7."/>
+      <w:lvlJc w:val="left"/>
+      <w:pPr>
+        <w:ind w:left="5040" w:hanging="360"/>
+      </w:pPr>
+    </w:lvl>
+    <w:lvl w:ilvl="7" w:tplc="04090019" w:tentative="1">
+      <w:start w:val="1"/>
+      <w:numFmt w:val="lowerLetter"/>
+      <w:lvlText w:val="%8."/>
+      <w:lvlJc w:val="left"/>
+      <w:pPr>
+        <w:ind w:left="5760" w:hanging="360"/>
+      </w:pPr>
+    </w:lvl>
+    <w:lvl w:ilvl="8" w:tplc="0409001B" w:tentative="1">
+      <w:start w:val="1"/>
+      <w:numFmt w:val="lowerRoman"/>
+      <w:lvlText w:val="%9."/>
+      <w:lvlJc w:val="right"/>
+      <w:pPr>
+        <w:ind w:left="6480" w:hanging="180"/>
+      </w:pPr>
+    </w:lvl>
+  </w:abstractNum>
+  <w:abstractNum w:abstractNumId="15" w15:restartNumberingAfterBreak="0">
     <w:nsid w:val="5ED60013"/>
     <w:multiLevelType w:val="hybridMultilevel"/>
     <w:tmpl w:val="83585A4C"/>
@@ -6110,7 +7946,7 @@
       </w:pPr>
     </w:lvl>
   </w:abstractNum>
-  <w:abstractNum w:abstractNumId="14" w15:restartNumberingAfterBreak="0">
+  <w:abstractNum w:abstractNumId="16" w15:restartNumberingAfterBreak="0">
     <w:nsid w:val="60031BFD"/>
     <w:multiLevelType w:val="hybridMultilevel"/>
     <w:tmpl w:val="83585A4C"/>
@@ -6200,7 +8036,7 @@
       </w:pPr>
     </w:lvl>
   </w:abstractNum>
-  <w:abstractNum w:abstractNumId="15" w15:restartNumberingAfterBreak="0">
+  <w:abstractNum w:abstractNumId="17" w15:restartNumberingAfterBreak="0">
     <w:nsid w:val="7D377C0B"/>
     <w:multiLevelType w:val="hybridMultilevel"/>
     <w:tmpl w:val="BE86B2B4"/>
@@ -6314,40 +8150,46 @@
     <w:abstractNumId w:val="4"/>
   </w:num>
   <w:num w:numId="9">
-    <w:abstractNumId w:val="15"/>
+    <w:abstractNumId w:val="17"/>
   </w:num>
   <w:num w:numId="10">
     <w:abstractNumId w:val="5"/>
   </w:num>
   <w:num w:numId="11">
-    <w:abstractNumId w:val="11"/>
+    <w:abstractNumId w:val="12"/>
   </w:num>
   <w:num w:numId="12">
-    <w:abstractNumId w:val="14"/>
+    <w:abstractNumId w:val="16"/>
   </w:num>
   <w:num w:numId="13">
     <w:abstractNumId w:val="3"/>
   </w:num>
   <w:num w:numId="14">
+    <w:abstractNumId w:val="7"/>
+  </w:num>
+  <w:num w:numId="15">
+    <w:abstractNumId w:val="9"/>
+  </w:num>
+  <w:num w:numId="16">
+    <w:abstractNumId w:val="11"/>
+  </w:num>
+  <w:num w:numId="17">
+    <w:abstractNumId w:val="10"/>
+  </w:num>
+  <w:num w:numId="18">
+    <w:abstractNumId w:val="8"/>
+  </w:num>
+  <w:num w:numId="19">
+    <w:abstractNumId w:val="15"/>
+  </w:num>
+  <w:num w:numId="20">
+    <w:abstractNumId w:val="13"/>
+  </w:num>
+  <w:num w:numId="21">
     <w:abstractNumId w:val="6"/>
   </w:num>
-  <w:num w:numId="15">
-    <w:abstractNumId w:val="8"/>
-  </w:num>
-  <w:num w:numId="16">
-    <w:abstractNumId w:val="10"/>
-  </w:num>
-  <w:num w:numId="17">
-    <w:abstractNumId w:val="9"/>
-  </w:num>
-  <w:num w:numId="18">
-    <w:abstractNumId w:val="7"/>
-  </w:num>
-  <w:num w:numId="19">
-    <w:abstractNumId w:val="13"/>
-  </w:num>
-  <w:num w:numId="20">
-    <w:abstractNumId w:val="12"/>
+  <w:num w:numId="22">
+    <w:abstractNumId w:val="14"/>
   </w:num>
 </w:numbering>
 </file>
@@ -7965,7 +9807,7 @@
 </file>
 
 <file path=customXml/itemProps1.xml><?xml version="1.0" encoding="utf-8"?>
-<ds:datastoreItem xmlns:ds="http://schemas.openxmlformats.org/officeDocument/2006/customXml" ds:itemID="{DF692FB6-0762-425B-B56A-C69D7F70EF95}">
+<ds:datastoreItem xmlns:ds="http://schemas.openxmlformats.org/officeDocument/2006/customXml" ds:itemID="{3EE84B31-7809-4C0F-9FAE-DDF2B477F128}">
   <ds:schemaRefs>
     <ds:schemaRef ds:uri="http://schemas.openxmlformats.org/officeDocument/2006/bibliography"/>
   </ds:schemaRefs>

</xml_diff>